<commit_message>
Correction de petites fautes dans le CV
</commit_message>
<xml_diff>
--- a/medias/CV_Gerstein Liam.docx
+++ b/medias/CV_Gerstein Liam.docx
@@ -12,6 +12,590 @@
           <w:docGrid w:linePitch="360"/>
         </w:sectPr>
       </w:pPr>
+      <w:r>
+        <w:rPr>
+          <w:noProof/>
+          <w:lang w:val="fr-CH" w:eastAsia="fr-CH"/>
+        </w:rPr>
+        <mc:AlternateContent>
+          <mc:Choice Requires="wps">
+            <w:drawing>
+              <wp:anchor distT="0" distB="0" distL="114300" distR="114300" simplePos="0" relativeHeight="251876352" behindDoc="1" locked="0" layoutInCell="1" allowOverlap="1" wp14:anchorId="7D7034B3" wp14:editId="408BE580">
+                <wp:simplePos x="0" y="0"/>
+                <wp:positionH relativeFrom="column">
+                  <wp:posOffset>904942</wp:posOffset>
+                </wp:positionH>
+                <wp:positionV relativeFrom="paragraph">
+                  <wp:posOffset>-486710</wp:posOffset>
+                </wp:positionV>
+                <wp:extent cx="2004695" cy="926432"/>
+                <wp:effectExtent l="0" t="0" r="0" b="7620"/>
+                <wp:wrapNone/>
+                <wp:docPr id="1" name="Zone de texte 1"/>
+                <wp:cNvGraphicFramePr/>
+                <a:graphic xmlns:a="http://schemas.openxmlformats.org/drawingml/2006/main">
+                  <a:graphicData uri="http://schemas.microsoft.com/office/word/2010/wordprocessingShape">
+                    <wps:wsp>
+                      <wps:cNvSpPr txBox="1"/>
+                      <wps:spPr>
+                        <a:xfrm>
+                          <a:off x="0" y="0"/>
+                          <a:ext cx="2004695" cy="926432"/>
+                        </a:xfrm>
+                        <a:prstGeom prst="rect">
+                          <a:avLst/>
+                        </a:prstGeom>
+                        <a:noFill/>
+                        <a:ln>
+                          <a:noFill/>
+                        </a:ln>
+                        <a:effectLst/>
+                        <a:extLst>
+                          <a:ext uri="{C572A759-6A51-4108-AA02-DFA0A04FC94B}">
+                            <ma14:wrappingTextBoxFlag xmlns:ma14="http://schemas.microsoft.com/office/mac/drawingml/2011/main" xmlns:w="http://schemas.openxmlformats.org/wordprocessingml/2006/main" xmlns:w10="urn:schemas-microsoft-com:office:word" xmlns:v="urn:schemas-microsoft-com:vml" xmlns:o="urn:schemas-microsoft-com:office:office" xmlns:mv="urn:schemas-microsoft-com:mac:vml" xmlns:mo="http://schemas.microsoft.com/office/mac/office/2008/main" xmlns=""/>
+                          </a:ext>
+                        </a:extLst>
+                      </wps:spPr>
+                      <wps:style>
+                        <a:lnRef idx="0">
+                          <a:schemeClr val="accent1"/>
+                        </a:lnRef>
+                        <a:fillRef idx="0">
+                          <a:schemeClr val="accent1"/>
+                        </a:fillRef>
+                        <a:effectRef idx="0">
+                          <a:schemeClr val="accent1"/>
+                        </a:effectRef>
+                        <a:fontRef idx="minor">
+                          <a:schemeClr val="dk1"/>
+                        </a:fontRef>
+                      </wps:style>
+                      <wps:txbx>
+                        <w:txbxContent>
+                          <w:p>
+                            <w:pPr>
+                              <w:pStyle w:val="Paragraphestandard"/>
+                              <w:spacing w:line="240" w:lineRule="auto"/>
+                              <w:rPr>
+                                <w:rFonts w:ascii="Segoe UI Semilight" w:hAnsi="Segoe UI Semilight" w:cs="Segoe UI Semilight"/>
+                                <w:color w:val="FFFFFF" w:themeColor="background1"/>
+                                <w:sz w:val="20"/>
+                                <w:szCs w:val="20"/>
+                                <w14:textOutline w14:w="9525" w14:cap="flat" w14:cmpd="sng" w14:algn="ctr">
+                                  <w14:noFill/>
+                                  <w14:prstDash w14:val="solid"/>
+                                  <w14:round/>
+                                </w14:textOutline>
+                              </w:rPr>
+                            </w:pPr>
+                            <w:r>
+                              <w:rPr>
+                                <w:rFonts w:ascii="Segoe UI Semilight" w:hAnsi="Segoe UI Semilight" w:cs="Segoe UI Semilight"/>
+                                <w:color w:val="FFFFFF" w:themeColor="background1"/>
+                                <w:sz w:val="20"/>
+                                <w:szCs w:val="20"/>
+                                <w14:textOutline w14:w="9525" w14:cap="flat" w14:cmpd="sng" w14:algn="ctr">
+                                  <w14:noFill/>
+                                  <w14:prstDash w14:val="solid"/>
+                                  <w14:round/>
+                                </w14:textOutline>
+                              </w:rPr>
+                              <w:t>Chemin St-Paul 22</w:t>
+                            </w:r>
+                          </w:p>
+                          <w:p>
+                            <w:pPr>
+                              <w:pStyle w:val="Paragraphestandard"/>
+                              <w:spacing w:after="113" w:line="240" w:lineRule="auto"/>
+                              <w:rPr>
+                                <w:rFonts w:ascii="Segoe UI Semilight" w:hAnsi="Segoe UI Semilight" w:cs="Segoe UI Semilight"/>
+                                <w:color w:val="FFFFFF" w:themeColor="background1"/>
+                                <w:sz w:val="20"/>
+                                <w:szCs w:val="20"/>
+                                <w14:textOutline w14:w="9525" w14:cap="flat" w14:cmpd="sng" w14:algn="ctr">
+                                  <w14:noFill/>
+                                  <w14:prstDash w14:val="solid"/>
+                                  <w14:round/>
+                                </w14:textOutline>
+                              </w:rPr>
+                            </w:pPr>
+                            <w:r>
+                              <w:rPr>
+                                <w:rFonts w:ascii="Segoe UI Semilight" w:hAnsi="Segoe UI Semilight" w:cs="Segoe UI Semilight"/>
+                                <w:color w:val="FFFFFF" w:themeColor="background1"/>
+                                <w:sz w:val="20"/>
+                                <w:szCs w:val="20"/>
+                                <w14:textOutline w14:w="9525" w14:cap="flat" w14:cmpd="sng" w14:algn="ctr">
+                                  <w14:noFill/>
+                                  <w14:prstDash w14:val="solid"/>
+                                  <w14:round/>
+                                </w14:textOutline>
+                              </w:rPr>
+                              <w:t>2503 Bienne</w:t>
+                            </w:r>
+                          </w:p>
+                          <w:p>
+                            <w:pPr>
+                              <w:pStyle w:val="Paragraphestandard"/>
+                              <w:spacing w:line="240" w:lineRule="auto"/>
+                              <w:rPr>
+                                <w:rFonts w:ascii="Segoe UI Semilight" w:hAnsi="Segoe UI Semilight" w:cs="Segoe UI Semilight"/>
+                                <w:color w:val="FFFFFF" w:themeColor="background1"/>
+                                <w:sz w:val="20"/>
+                                <w:szCs w:val="20"/>
+                                <w14:textOutline w14:w="9525" w14:cap="flat" w14:cmpd="sng" w14:algn="ctr">
+                                  <w14:noFill/>
+                                  <w14:prstDash w14:val="solid"/>
+                                  <w14:round/>
+                                </w14:textOutline>
+                              </w:rPr>
+                            </w:pPr>
+                            <w:r>
+                              <w:rPr>
+                                <w:rFonts w:ascii="Segoe UI Semilight" w:hAnsi="Segoe UI Semilight" w:cs="Segoe UI Semilight"/>
+                                <w:color w:val="FFFFFF" w:themeColor="background1"/>
+                                <w:sz w:val="20"/>
+                                <w:szCs w:val="20"/>
+                                <w14:textOutline w14:w="9525" w14:cap="flat" w14:cmpd="sng" w14:algn="ctr">
+                                  <w14:noFill/>
+                                  <w14:prstDash w14:val="solid"/>
+                                  <w14:round/>
+                                </w14:textOutline>
+                              </w:rPr>
+                              <w:t>Tél.</w:t>
+                            </w:r>
+                            <w:r>
+                              <w:rPr>
+                                <w:rFonts w:ascii="Segoe UI Semilight" w:hAnsi="Segoe UI Semilight" w:cs="Segoe UI Semilight"/>
+                                <w:color w:val="FFFFFF" w:themeColor="background1"/>
+                                <w:sz w:val="20"/>
+                                <w:szCs w:val="20"/>
+                                <w14:textOutline w14:w="9525" w14:cap="flat" w14:cmpd="sng" w14:algn="ctr">
+                                  <w14:noFill/>
+                                  <w14:prstDash w14:val="solid"/>
+                                  <w14:round/>
+                                </w14:textOutline>
+                              </w:rPr>
+                              <w:t> </w:t>
+                            </w:r>
+                            <w:r>
+                              <w:rPr>
+                                <w:rFonts w:ascii="Segoe UI Semilight" w:hAnsi="Segoe UI Semilight" w:cs="Segoe UI Semilight"/>
+                                <w:b/>
+                                <w:bCs/>
+                                <w:caps/>
+                                <w:color w:val="FFFFFF" w:themeColor="background1"/>
+                                <w:sz w:val="20"/>
+                                <w:szCs w:val="20"/>
+                                <w14:textOutline w14:w="9525" w14:cap="flat" w14:cmpd="sng" w14:algn="ctr">
+                                  <w14:noFill/>
+                                  <w14:prstDash w14:val="solid"/>
+                                  <w14:round/>
+                                </w14:textOutline>
+                              </w:rPr>
+                              <w:t>:</w:t>
+                            </w:r>
+                            <w:r>
+                              <w:rPr>
+                                <w:rFonts w:ascii="Segoe UI Semilight" w:hAnsi="Segoe UI Semilight" w:cs="Segoe UI Semilight"/>
+                                <w:color w:val="FFFFFF" w:themeColor="background1"/>
+                                <w:sz w:val="20"/>
+                                <w:szCs w:val="20"/>
+                                <w14:textOutline w14:w="9525" w14:cap="flat" w14:cmpd="sng" w14:algn="ctr">
+                                  <w14:noFill/>
+                                  <w14:prstDash w14:val="solid"/>
+                                  <w14:round/>
+                                </w14:textOutline>
+                              </w:rPr>
+                              <w:t xml:space="preserve"> </w:t>
+                            </w:r>
+                            <w:r>
+                              <w:rPr>
+                                <w:rFonts w:ascii="Segoe UI Semilight" w:hAnsi="Segoe UI Semilight" w:cs="Segoe UI Semilight"/>
+                                <w:color w:val="FFFFFF" w:themeColor="background1"/>
+                                <w:sz w:val="20"/>
+                                <w:szCs w:val="20"/>
+                                <w14:textOutline w14:w="9525" w14:cap="flat" w14:cmpd="sng" w14:algn="ctr">
+                                  <w14:noFill/>
+                                  <w14:prstDash w14:val="solid"/>
+                                  <w14:round/>
+                                </w14:textOutline>
+                              </w:rPr>
+                              <w:t>078 675 31 34</w:t>
+                            </w:r>
+                          </w:p>
+                          <w:p>
+                            <w:pPr>
+                              <w:pStyle w:val="Paragraphestandard"/>
+                              <w:spacing w:line="240" w:lineRule="auto"/>
+                              <w:rPr>
+                                <w:rFonts w:ascii="Segoe UI Semilight" w:hAnsi="Segoe UI Semilight" w:cs="Segoe UI Semilight"/>
+                                <w:color w:val="FFFFFF" w:themeColor="background1"/>
+                                <w:sz w:val="20"/>
+                                <w:szCs w:val="20"/>
+                                <w14:textOutline w14:w="9525" w14:cap="flat" w14:cmpd="sng" w14:algn="ctr">
+                                  <w14:noFill/>
+                                  <w14:prstDash w14:val="solid"/>
+                                  <w14:round/>
+                                </w14:textOutline>
+                              </w:rPr>
+                            </w:pPr>
+                            <w:r>
+                              <w:rPr>
+                                <w:rFonts w:ascii="Segoe UI Semilight" w:hAnsi="Segoe UI Semilight" w:cs="Segoe UI Semilight"/>
+                                <w:color w:val="FFFFFF" w:themeColor="background1"/>
+                                <w:sz w:val="20"/>
+                                <w:szCs w:val="20"/>
+                                <w14:textOutline w14:w="9525" w14:cap="flat" w14:cmpd="sng" w14:algn="ctr">
+                                  <w14:noFill/>
+                                  <w14:prstDash w14:val="solid"/>
+                                  <w14:round/>
+                                </w14:textOutline>
+                              </w:rPr>
+                              <w:t>Email</w:t>
+                            </w:r>
+                            <w:r>
+                              <w:rPr>
+                                <w:rFonts w:ascii="Segoe UI Semilight" w:hAnsi="Segoe UI Semilight" w:cs="Segoe UI Semilight"/>
+                                <w:color w:val="FFFFFF" w:themeColor="background1"/>
+                                <w:sz w:val="20"/>
+                                <w:szCs w:val="20"/>
+                                <w14:textOutline w14:w="9525" w14:cap="flat" w14:cmpd="sng" w14:algn="ctr">
+                                  <w14:noFill/>
+                                  <w14:prstDash w14:val="solid"/>
+                                  <w14:round/>
+                                </w14:textOutline>
+                              </w:rPr>
+                              <w:t> </w:t>
+                            </w:r>
+                            <w:r>
+                              <w:rPr>
+                                <w:rFonts w:ascii="Segoe UI Semilight" w:hAnsi="Segoe UI Semilight" w:cs="Segoe UI Semilight"/>
+                                <w:b/>
+                                <w:bCs/>
+                                <w:caps/>
+                                <w:color w:val="FFFFFF" w:themeColor="background1"/>
+                                <w:sz w:val="20"/>
+                                <w:szCs w:val="20"/>
+                                <w14:textOutline w14:w="9525" w14:cap="flat" w14:cmpd="sng" w14:algn="ctr">
+                                  <w14:noFill/>
+                                  <w14:prstDash w14:val="solid"/>
+                                  <w14:round/>
+                                </w14:textOutline>
+                              </w:rPr>
+                              <w:t>:</w:t>
+                            </w:r>
+                            <w:r>
+                              <w:rPr>
+                                <w:rFonts w:ascii="Segoe UI Semilight" w:hAnsi="Segoe UI Semilight" w:cs="Segoe UI Semilight"/>
+                                <w:color w:val="FFFFFF" w:themeColor="background1"/>
+                                <w:sz w:val="20"/>
+                                <w:szCs w:val="20"/>
+                                <w14:textOutline w14:w="9525" w14:cap="flat" w14:cmpd="sng" w14:algn="ctr">
+                                  <w14:noFill/>
+                                  <w14:prstDash w14:val="solid"/>
+                                  <w14:round/>
+                                </w14:textOutline>
+                              </w:rPr>
+                              <w:t xml:space="preserve"> </w:t>
+                            </w:r>
+                            <w:hyperlink r:id="rId10" w:history="1">
+                              <w:r>
+                                <w:rPr>
+                                  <w:rStyle w:val="Lienhypertexte"/>
+                                  <w:rFonts w:ascii="Segoe UI Semilight" w:hAnsi="Segoe UI Semilight" w:cs="Segoe UI Semilight"/>
+                                  <w:sz w:val="20"/>
+                                  <w:szCs w:val="20"/>
+                                  <w14:textOutline w14:w="9525" w14:cap="flat" w14:cmpd="sng" w14:algn="ctr">
+                                    <w14:noFill/>
+                                    <w14:prstDash w14:val="solid"/>
+                                    <w14:round/>
+                                  </w14:textOutline>
+                                </w:rPr>
+                                <w:t>liam.gerstein@gmail.com</w:t>
+                              </w:r>
+                            </w:hyperlink>
+                          </w:p>
+                        </w:txbxContent>
+                      </wps:txbx>
+                      <wps:bodyPr rot="0" spcFirstLastPara="0" vertOverflow="overflow" horzOverflow="overflow" vert="horz" wrap="square" lIns="91440" tIns="45720" rIns="91440" bIns="45720" numCol="1" spcCol="0" rtlCol="0" fromWordArt="0" anchor="t" anchorCtr="0" forceAA="0" compatLnSpc="1">
+                        <a:prstTxWarp prst="textNoShape">
+                          <a:avLst/>
+                        </a:prstTxWarp>
+                        <a:noAutofit/>
+                      </wps:bodyPr>
+                    </wps:wsp>
+                  </a:graphicData>
+                </a:graphic>
+                <wp14:sizeRelH relativeFrom="margin">
+                  <wp14:pctWidth>0</wp14:pctWidth>
+                </wp14:sizeRelH>
+                <wp14:sizeRelV relativeFrom="margin">
+                  <wp14:pctHeight>0</wp14:pctHeight>
+                </wp14:sizeRelV>
+              </wp:anchor>
+            </w:drawing>
+          </mc:Choice>
+          <mc:Fallback>
+            <w:pict>
+              <v:shapetype w14:anchorId="7D7034B3" id="_x0000_t202" coordsize="21600,21600" o:spt="202" path="m,l,21600r21600,l21600,xe">
+                <v:stroke joinstyle="miter"/>
+                <v:path gradientshapeok="t" o:connecttype="rect"/>
+              </v:shapetype>
+              <v:shape id="Zone de texte 1" o:spid="_x0000_s1026" type="#_x0000_t202" style="position:absolute;margin-left:71.25pt;margin-top:-38.3pt;width:157.85pt;height:72.95pt;z-index:-251440128;visibility:visible;mso-wrap-style:square;mso-width-percent:0;mso-height-percent:0;mso-wrap-distance-left:9pt;mso-wrap-distance-top:0;mso-wrap-distance-right:9pt;mso-wrap-distance-bottom:0;mso-position-horizontal:absolute;mso-position-horizontal-relative:text;mso-position-vertical:absolute;mso-position-vertical-relative:text;mso-width-percent:0;mso-height-percent:0;mso-width-relative:margin;mso-height-relative:margin;v-text-anchor:top" o:gfxdata="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" filled="f" stroked="f">
+                <v:textbox>
+                  <w:txbxContent>
+                    <w:p>
+                      <w:pPr>
+                        <w:pStyle w:val="Paragraphestandard"/>
+                        <w:spacing w:line="240" w:lineRule="auto"/>
+                        <w:rPr>
+                          <w:rFonts w:ascii="Segoe UI Semilight" w:hAnsi="Segoe UI Semilight" w:cs="Segoe UI Semilight"/>
+                          <w:color w:val="FFFFFF" w:themeColor="background1"/>
+                          <w:sz w:val="20"/>
+                          <w:szCs w:val="20"/>
+                          <w14:textOutline w14:w="9525" w14:cap="flat" w14:cmpd="sng" w14:algn="ctr">
+                            <w14:noFill/>
+                            <w14:prstDash w14:val="solid"/>
+                            <w14:round/>
+                          </w14:textOutline>
+                        </w:rPr>
+                      </w:pPr>
+                      <w:r>
+                        <w:rPr>
+                          <w:rFonts w:ascii="Segoe UI Semilight" w:hAnsi="Segoe UI Semilight" w:cs="Segoe UI Semilight"/>
+                          <w:color w:val="FFFFFF" w:themeColor="background1"/>
+                          <w:sz w:val="20"/>
+                          <w:szCs w:val="20"/>
+                          <w14:textOutline w14:w="9525" w14:cap="flat" w14:cmpd="sng" w14:algn="ctr">
+                            <w14:noFill/>
+                            <w14:prstDash w14:val="solid"/>
+                            <w14:round/>
+                          </w14:textOutline>
+                        </w:rPr>
+                        <w:t>Chemin St-Paul 22</w:t>
+                      </w:r>
+                    </w:p>
+                    <w:p>
+                      <w:pPr>
+                        <w:pStyle w:val="Paragraphestandard"/>
+                        <w:spacing w:after="113" w:line="240" w:lineRule="auto"/>
+                        <w:rPr>
+                          <w:rFonts w:ascii="Segoe UI Semilight" w:hAnsi="Segoe UI Semilight" w:cs="Segoe UI Semilight"/>
+                          <w:color w:val="FFFFFF" w:themeColor="background1"/>
+                          <w:sz w:val="20"/>
+                          <w:szCs w:val="20"/>
+                          <w14:textOutline w14:w="9525" w14:cap="flat" w14:cmpd="sng" w14:algn="ctr">
+                            <w14:noFill/>
+                            <w14:prstDash w14:val="solid"/>
+                            <w14:round/>
+                          </w14:textOutline>
+                        </w:rPr>
+                      </w:pPr>
+                      <w:r>
+                        <w:rPr>
+                          <w:rFonts w:ascii="Segoe UI Semilight" w:hAnsi="Segoe UI Semilight" w:cs="Segoe UI Semilight"/>
+                          <w:color w:val="FFFFFF" w:themeColor="background1"/>
+                          <w:sz w:val="20"/>
+                          <w:szCs w:val="20"/>
+                          <w14:textOutline w14:w="9525" w14:cap="flat" w14:cmpd="sng" w14:algn="ctr">
+                            <w14:noFill/>
+                            <w14:prstDash w14:val="solid"/>
+                            <w14:round/>
+                          </w14:textOutline>
+                        </w:rPr>
+                        <w:t>2503 Bienne</w:t>
+                      </w:r>
+                    </w:p>
+                    <w:p>
+                      <w:pPr>
+                        <w:pStyle w:val="Paragraphestandard"/>
+                        <w:spacing w:line="240" w:lineRule="auto"/>
+                        <w:rPr>
+                          <w:rFonts w:ascii="Segoe UI Semilight" w:hAnsi="Segoe UI Semilight" w:cs="Segoe UI Semilight"/>
+                          <w:color w:val="FFFFFF" w:themeColor="background1"/>
+                          <w:sz w:val="20"/>
+                          <w:szCs w:val="20"/>
+                          <w14:textOutline w14:w="9525" w14:cap="flat" w14:cmpd="sng" w14:algn="ctr">
+                            <w14:noFill/>
+                            <w14:prstDash w14:val="solid"/>
+                            <w14:round/>
+                          </w14:textOutline>
+                        </w:rPr>
+                      </w:pPr>
+                      <w:r>
+                        <w:rPr>
+                          <w:rFonts w:ascii="Segoe UI Semilight" w:hAnsi="Segoe UI Semilight" w:cs="Segoe UI Semilight"/>
+                          <w:color w:val="FFFFFF" w:themeColor="background1"/>
+                          <w:sz w:val="20"/>
+                          <w:szCs w:val="20"/>
+                          <w14:textOutline w14:w="9525" w14:cap="flat" w14:cmpd="sng" w14:algn="ctr">
+                            <w14:noFill/>
+                            <w14:prstDash w14:val="solid"/>
+                            <w14:round/>
+                          </w14:textOutline>
+                        </w:rPr>
+                        <w:t>Tél.</w:t>
+                      </w:r>
+                      <w:r>
+                        <w:rPr>
+                          <w:rFonts w:ascii="Segoe UI Semilight" w:hAnsi="Segoe UI Semilight" w:cs="Segoe UI Semilight"/>
+                          <w:color w:val="FFFFFF" w:themeColor="background1"/>
+                          <w:sz w:val="20"/>
+                          <w:szCs w:val="20"/>
+                          <w14:textOutline w14:w="9525" w14:cap="flat" w14:cmpd="sng" w14:algn="ctr">
+                            <w14:noFill/>
+                            <w14:prstDash w14:val="solid"/>
+                            <w14:round/>
+                          </w14:textOutline>
+                        </w:rPr>
+                        <w:t> </w:t>
+                      </w:r>
+                      <w:r>
+                        <w:rPr>
+                          <w:rFonts w:ascii="Segoe UI Semilight" w:hAnsi="Segoe UI Semilight" w:cs="Segoe UI Semilight"/>
+                          <w:b/>
+                          <w:bCs/>
+                          <w:caps/>
+                          <w:color w:val="FFFFFF" w:themeColor="background1"/>
+                          <w:sz w:val="20"/>
+                          <w:szCs w:val="20"/>
+                          <w14:textOutline w14:w="9525" w14:cap="flat" w14:cmpd="sng" w14:algn="ctr">
+                            <w14:noFill/>
+                            <w14:prstDash w14:val="solid"/>
+                            <w14:round/>
+                          </w14:textOutline>
+                        </w:rPr>
+                        <w:t>:</w:t>
+                      </w:r>
+                      <w:r>
+                        <w:rPr>
+                          <w:rFonts w:ascii="Segoe UI Semilight" w:hAnsi="Segoe UI Semilight" w:cs="Segoe UI Semilight"/>
+                          <w:color w:val="FFFFFF" w:themeColor="background1"/>
+                          <w:sz w:val="20"/>
+                          <w:szCs w:val="20"/>
+                          <w14:textOutline w14:w="9525" w14:cap="flat" w14:cmpd="sng" w14:algn="ctr">
+                            <w14:noFill/>
+                            <w14:prstDash w14:val="solid"/>
+                            <w14:round/>
+                          </w14:textOutline>
+                        </w:rPr>
+                        <w:t xml:space="preserve"> </w:t>
+                      </w:r>
+                      <w:r>
+                        <w:rPr>
+                          <w:rFonts w:ascii="Segoe UI Semilight" w:hAnsi="Segoe UI Semilight" w:cs="Segoe UI Semilight"/>
+                          <w:color w:val="FFFFFF" w:themeColor="background1"/>
+                          <w:sz w:val="20"/>
+                          <w:szCs w:val="20"/>
+                          <w14:textOutline w14:w="9525" w14:cap="flat" w14:cmpd="sng" w14:algn="ctr">
+                            <w14:noFill/>
+                            <w14:prstDash w14:val="solid"/>
+                            <w14:round/>
+                          </w14:textOutline>
+                        </w:rPr>
+                        <w:t>078 675 31 34</w:t>
+                      </w:r>
+                    </w:p>
+                    <w:p>
+                      <w:pPr>
+                        <w:pStyle w:val="Paragraphestandard"/>
+                        <w:spacing w:line="240" w:lineRule="auto"/>
+                        <w:rPr>
+                          <w:rFonts w:ascii="Segoe UI Semilight" w:hAnsi="Segoe UI Semilight" w:cs="Segoe UI Semilight"/>
+                          <w:color w:val="FFFFFF" w:themeColor="background1"/>
+                          <w:sz w:val="20"/>
+                          <w:szCs w:val="20"/>
+                          <w14:textOutline w14:w="9525" w14:cap="flat" w14:cmpd="sng" w14:algn="ctr">
+                            <w14:noFill/>
+                            <w14:prstDash w14:val="solid"/>
+                            <w14:round/>
+                          </w14:textOutline>
+                        </w:rPr>
+                      </w:pPr>
+                      <w:r>
+                        <w:rPr>
+                          <w:rFonts w:ascii="Segoe UI Semilight" w:hAnsi="Segoe UI Semilight" w:cs="Segoe UI Semilight"/>
+                          <w:color w:val="FFFFFF" w:themeColor="background1"/>
+                          <w:sz w:val="20"/>
+                          <w:szCs w:val="20"/>
+                          <w14:textOutline w14:w="9525" w14:cap="flat" w14:cmpd="sng" w14:algn="ctr">
+                            <w14:noFill/>
+                            <w14:prstDash w14:val="solid"/>
+                            <w14:round/>
+                          </w14:textOutline>
+                        </w:rPr>
+                        <w:t>Email</w:t>
+                      </w:r>
+                      <w:r>
+                        <w:rPr>
+                          <w:rFonts w:ascii="Segoe UI Semilight" w:hAnsi="Segoe UI Semilight" w:cs="Segoe UI Semilight"/>
+                          <w:color w:val="FFFFFF" w:themeColor="background1"/>
+                          <w:sz w:val="20"/>
+                          <w:szCs w:val="20"/>
+                          <w14:textOutline w14:w="9525" w14:cap="flat" w14:cmpd="sng" w14:algn="ctr">
+                            <w14:noFill/>
+                            <w14:prstDash w14:val="solid"/>
+                            <w14:round/>
+                          </w14:textOutline>
+                        </w:rPr>
+                        <w:t> </w:t>
+                      </w:r>
+                      <w:r>
+                        <w:rPr>
+                          <w:rFonts w:ascii="Segoe UI Semilight" w:hAnsi="Segoe UI Semilight" w:cs="Segoe UI Semilight"/>
+                          <w:b/>
+                          <w:bCs/>
+                          <w:caps/>
+                          <w:color w:val="FFFFFF" w:themeColor="background1"/>
+                          <w:sz w:val="20"/>
+                          <w:szCs w:val="20"/>
+                          <w14:textOutline w14:w="9525" w14:cap="flat" w14:cmpd="sng" w14:algn="ctr">
+                            <w14:noFill/>
+                            <w14:prstDash w14:val="solid"/>
+                            <w14:round/>
+                          </w14:textOutline>
+                        </w:rPr>
+                        <w:t>:</w:t>
+                      </w:r>
+                      <w:r>
+                        <w:rPr>
+                          <w:rFonts w:ascii="Segoe UI Semilight" w:hAnsi="Segoe UI Semilight" w:cs="Segoe UI Semilight"/>
+                          <w:color w:val="FFFFFF" w:themeColor="background1"/>
+                          <w:sz w:val="20"/>
+                          <w:szCs w:val="20"/>
+                          <w14:textOutline w14:w="9525" w14:cap="flat" w14:cmpd="sng" w14:algn="ctr">
+                            <w14:noFill/>
+                            <w14:prstDash w14:val="solid"/>
+                            <w14:round/>
+                          </w14:textOutline>
+                        </w:rPr>
+                        <w:t xml:space="preserve"> </w:t>
+                      </w:r>
+                      <w:hyperlink r:id="rId11" w:history="1">
+                        <w:r>
+                          <w:rPr>
+                            <w:rStyle w:val="Lienhypertexte"/>
+                            <w:rFonts w:ascii="Segoe UI Semilight" w:hAnsi="Segoe UI Semilight" w:cs="Segoe UI Semilight"/>
+                            <w:sz w:val="20"/>
+                            <w:szCs w:val="20"/>
+                            <w14:textOutline w14:w="9525" w14:cap="flat" w14:cmpd="sng" w14:algn="ctr">
+                              <w14:noFill/>
+                              <w14:prstDash w14:val="solid"/>
+                              <w14:round/>
+                            </w14:textOutline>
+                          </w:rPr>
+                          <w:t>liam.gerstein@gmail.com</w:t>
+                        </w:r>
+                      </w:hyperlink>
+                    </w:p>
+                  </w:txbxContent>
+                </v:textbox>
+              </v:shape>
+            </w:pict>
+          </mc:Fallback>
+        </mc:AlternateContent>
+      </w:r>
       <w:r>
         <w:rPr>
           <w:noProof/>
@@ -134,11 +718,7 @@
           </mc:Choice>
           <mc:Fallback>
             <w:pict>
-              <v:shapetype w14:anchorId="4390E18E" id="_x0000_t202" coordsize="21600,21600" o:spt="202" path="m,l,21600r21600,l21600,xe">
-                <v:stroke joinstyle="miter"/>
-                <v:path gradientshapeok="t" o:connecttype="rect"/>
-              </v:shapetype>
-              <v:shape id="Zone de texte 12" o:spid="_x0000_s1026" type="#_x0000_t202" style="position:absolute;margin-left:71.6pt;margin-top:-65.85pt;width:159.15pt;height:37pt;z-index:-251346944;visibility:visible;mso-wrap-style:square;mso-width-percent:0;mso-height-percent:0;mso-wrap-distance-left:9pt;mso-wrap-distance-top:0;mso-wrap-distance-right:9pt;mso-wrap-distance-bottom:0;mso-position-horizontal:absolute;mso-position-horizontal-relative:margin;mso-position-vertical:absolute;mso-position-vertical-relative:text;mso-width-percent:0;mso-height-percent:0;mso-width-relative:margin;mso-height-relative:margin;v-text-anchor:top" o:gfxdata="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" filled="f" stroked="f">
+              <v:shape w14:anchorId="4390E18E" id="Zone de texte 12" o:spid="_x0000_s1027" type="#_x0000_t202" style="position:absolute;margin-left:71.6pt;margin-top:-65.85pt;width:159.15pt;height:37pt;z-index:-251346944;visibility:visible;mso-wrap-style:square;mso-width-percent:0;mso-height-percent:0;mso-wrap-distance-left:9pt;mso-wrap-distance-top:0;mso-wrap-distance-right:9pt;mso-wrap-distance-bottom:0;mso-position-horizontal:absolute;mso-position-horizontal-relative:margin;mso-position-vertical:absolute;mso-position-vertical-relative:text;mso-width-percent:0;mso-height-percent:0;mso-width-relative:margin;mso-height-relative:margin;v-text-anchor:top" o:gfxdata="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" filled="f" stroked="f">
                 <v:textbox>
                   <w:txbxContent>
                     <w:p>
@@ -184,714 +764,6 @@
                   </w:txbxContent>
                 </v:textbox>
                 <w10:wrap anchorx="margin"/>
-              </v:shape>
-            </w:pict>
-          </mc:Fallback>
-        </mc:AlternateContent>
-      </w:r>
-      <w:r>
-        <w:rPr>
-          <w:noProof/>
-          <w:lang w:val="fr-CH" w:eastAsia="fr-CH"/>
-        </w:rPr>
-        <mc:AlternateContent>
-          <mc:Choice Requires="wps">
-            <w:drawing>
-              <wp:anchor distT="0" distB="0" distL="114300" distR="114300" simplePos="0" relativeHeight="251876352" behindDoc="1" locked="0" layoutInCell="1" allowOverlap="1" wp14:anchorId="7D7034B3" wp14:editId="408BE580">
-                <wp:simplePos x="0" y="0"/>
-                <wp:positionH relativeFrom="column">
-                  <wp:posOffset>904875</wp:posOffset>
-                </wp:positionH>
-                <wp:positionV relativeFrom="paragraph">
-                  <wp:posOffset>-487045</wp:posOffset>
-                </wp:positionV>
-                <wp:extent cx="2004695" cy="1153795"/>
-                <wp:effectExtent l="0" t="0" r="0" b="8255"/>
-                <wp:wrapNone/>
-                <wp:docPr id="1" name="Zone de texte 1"/>
-                <wp:cNvGraphicFramePr/>
-                <a:graphic xmlns:a="http://schemas.openxmlformats.org/drawingml/2006/main">
-                  <a:graphicData uri="http://schemas.microsoft.com/office/word/2010/wordprocessingShape">
-                    <wps:wsp>
-                      <wps:cNvSpPr txBox="1"/>
-                      <wps:spPr>
-                        <a:xfrm>
-                          <a:off x="0" y="0"/>
-                          <a:ext cx="2004695" cy="1153795"/>
-                        </a:xfrm>
-                        <a:prstGeom prst="rect">
-                          <a:avLst/>
-                        </a:prstGeom>
-                        <a:noFill/>
-                        <a:ln>
-                          <a:noFill/>
-                        </a:ln>
-                        <a:effectLst/>
-                        <a:extLst>
-                          <a:ext uri="{C572A759-6A51-4108-AA02-DFA0A04FC94B}">
-                            <ma14:wrappingTextBoxFlag xmlns:ma14="http://schemas.microsoft.com/office/mac/drawingml/2011/main" xmlns:w="http://schemas.openxmlformats.org/wordprocessingml/2006/main" xmlns:w10="urn:schemas-microsoft-com:office:word" xmlns:v="urn:schemas-microsoft-com:vml" xmlns:o="urn:schemas-microsoft-com:office:office" xmlns:mv="urn:schemas-microsoft-com:mac:vml" xmlns:mo="http://schemas.microsoft.com/office/mac/office/2008/main" xmlns=""/>
-                          </a:ext>
-                        </a:extLst>
-                      </wps:spPr>
-                      <wps:style>
-                        <a:lnRef idx="0">
-                          <a:schemeClr val="accent1"/>
-                        </a:lnRef>
-                        <a:fillRef idx="0">
-                          <a:schemeClr val="accent1"/>
-                        </a:fillRef>
-                        <a:effectRef idx="0">
-                          <a:schemeClr val="accent1"/>
-                        </a:effectRef>
-                        <a:fontRef idx="minor">
-                          <a:schemeClr val="dk1"/>
-                        </a:fontRef>
-                      </wps:style>
-                      <wps:txbx>
-                        <w:txbxContent>
-                          <w:p>
-                            <w:pPr>
-                              <w:pStyle w:val="Paragraphestandard"/>
-                              <w:spacing w:line="240" w:lineRule="auto"/>
-                              <w:rPr>
-                                <w:rFonts w:ascii="Segoe UI Semilight" w:hAnsi="Segoe UI Semilight" w:cs="Segoe UI Semilight"/>
-                                <w:color w:val="FFFFFF" w:themeColor="background1"/>
-                                <w:sz w:val="20"/>
-                                <w:szCs w:val="20"/>
-                                <w14:textOutline w14:w="9525" w14:cap="flat" w14:cmpd="sng" w14:algn="ctr">
-                                  <w14:noFill/>
-                                  <w14:prstDash w14:val="solid"/>
-                                  <w14:round/>
-                                </w14:textOutline>
-                              </w:rPr>
-                            </w:pPr>
-                            <w:r>
-                              <w:rPr>
-                                <w:rFonts w:ascii="Segoe UI Semilight" w:hAnsi="Segoe UI Semilight" w:cs="Segoe UI Semilight"/>
-                                <w:color w:val="FFFFFF" w:themeColor="background1"/>
-                                <w:sz w:val="20"/>
-                                <w:szCs w:val="20"/>
-                                <w14:textOutline w14:w="9525" w14:cap="flat" w14:cmpd="sng" w14:algn="ctr">
-                                  <w14:noFill/>
-                                  <w14:prstDash w14:val="solid"/>
-                                  <w14:round/>
-                                </w14:textOutline>
-                              </w:rPr>
-                              <w:t>Chemin St-Paul 22</w:t>
-                            </w:r>
-                          </w:p>
-                          <w:p>
-                            <w:pPr>
-                              <w:pStyle w:val="Paragraphestandard"/>
-                              <w:spacing w:after="113" w:line="240" w:lineRule="auto"/>
-                              <w:rPr>
-                                <w:rFonts w:ascii="Segoe UI Semilight" w:hAnsi="Segoe UI Semilight" w:cs="Segoe UI Semilight"/>
-                                <w:color w:val="FFFFFF" w:themeColor="background1"/>
-                                <w:sz w:val="20"/>
-                                <w:szCs w:val="20"/>
-                                <w14:textOutline w14:w="9525" w14:cap="flat" w14:cmpd="sng" w14:algn="ctr">
-                                  <w14:noFill/>
-                                  <w14:prstDash w14:val="solid"/>
-                                  <w14:round/>
-                                </w14:textOutline>
-                              </w:rPr>
-                            </w:pPr>
-                            <w:r>
-                              <w:rPr>
-                                <w:rFonts w:ascii="Segoe UI Semilight" w:hAnsi="Segoe UI Semilight" w:cs="Segoe UI Semilight"/>
-                                <w:color w:val="FFFFFF" w:themeColor="background1"/>
-                                <w:sz w:val="20"/>
-                                <w:szCs w:val="20"/>
-                                <w14:textOutline w14:w="9525" w14:cap="flat" w14:cmpd="sng" w14:algn="ctr">
-                                  <w14:noFill/>
-                                  <w14:prstDash w14:val="solid"/>
-                                  <w14:round/>
-                                </w14:textOutline>
-                              </w:rPr>
-                              <w:t>2503 Bienne</w:t>
-                            </w:r>
-                          </w:p>
-                          <w:p>
-                            <w:pPr>
-                              <w:pStyle w:val="Paragraphestandard"/>
-                              <w:spacing w:line="240" w:lineRule="auto"/>
-                              <w:rPr>
-                                <w:rFonts w:ascii="Segoe UI Semilight" w:hAnsi="Segoe UI Semilight" w:cs="Segoe UI Semilight"/>
-                                <w:color w:val="FFFFFF" w:themeColor="background1"/>
-                                <w:sz w:val="20"/>
-                                <w:szCs w:val="20"/>
-                                <w14:textOutline w14:w="9525" w14:cap="flat" w14:cmpd="sng" w14:algn="ctr">
-                                  <w14:noFill/>
-                                  <w14:prstDash w14:val="solid"/>
-                                  <w14:round/>
-                                </w14:textOutline>
-                              </w:rPr>
-                            </w:pPr>
-                            <w:r>
-                              <w:rPr>
-                                <w:rFonts w:ascii="Segoe UI Semilight" w:hAnsi="Segoe UI Semilight" w:cs="Segoe UI Semilight"/>
-                                <w:color w:val="FFFFFF" w:themeColor="background1"/>
-                                <w:sz w:val="20"/>
-                                <w:szCs w:val="20"/>
-                                <w14:textOutline w14:w="9525" w14:cap="flat" w14:cmpd="sng" w14:algn="ctr">
-                                  <w14:noFill/>
-                                  <w14:prstDash w14:val="solid"/>
-                                  <w14:round/>
-                                </w14:textOutline>
-                              </w:rPr>
-                              <w:t>Tél.</w:t>
-                            </w:r>
-                            <w:r>
-                              <w:rPr>
-                                <w:rFonts w:ascii="Segoe UI Semilight" w:hAnsi="Segoe UI Semilight" w:cs="Segoe UI Semilight"/>
-                                <w:color w:val="FFFFFF" w:themeColor="background1"/>
-                                <w:sz w:val="20"/>
-                                <w:szCs w:val="20"/>
-                                <w14:textOutline w14:w="9525" w14:cap="flat" w14:cmpd="sng" w14:algn="ctr">
-                                  <w14:noFill/>
-                                  <w14:prstDash w14:val="solid"/>
-                                  <w14:round/>
-                                </w14:textOutline>
-                              </w:rPr>
-                              <w:t> </w:t>
-                            </w:r>
-                            <w:r>
-                              <w:rPr>
-                                <w:rFonts w:ascii="Segoe UI Semilight" w:hAnsi="Segoe UI Semilight" w:cs="Segoe UI Semilight"/>
-                                <w:b/>
-                                <w:bCs/>
-                                <w:caps/>
-                                <w:color w:val="FFFFFF" w:themeColor="background1"/>
-                                <w:sz w:val="20"/>
-                                <w:szCs w:val="20"/>
-                                <w14:textOutline w14:w="9525" w14:cap="flat" w14:cmpd="sng" w14:algn="ctr">
-                                  <w14:noFill/>
-                                  <w14:prstDash w14:val="solid"/>
-                                  <w14:round/>
-                                </w14:textOutline>
-                              </w:rPr>
-                              <w:t>:</w:t>
-                            </w:r>
-                            <w:r>
-                              <w:rPr>
-                                <w:rFonts w:ascii="Segoe UI Semilight" w:hAnsi="Segoe UI Semilight" w:cs="Segoe UI Semilight"/>
-                                <w:color w:val="FFFFFF" w:themeColor="background1"/>
-                                <w:sz w:val="20"/>
-                                <w:szCs w:val="20"/>
-                                <w14:textOutline w14:w="9525" w14:cap="flat" w14:cmpd="sng" w14:algn="ctr">
-                                  <w14:noFill/>
-                                  <w14:prstDash w14:val="solid"/>
-                                  <w14:round/>
-                                </w14:textOutline>
-                              </w:rPr>
-                              <w:t xml:space="preserve"> </w:t>
-                            </w:r>
-                            <w:r>
-                              <w:rPr>
-                                <w:rFonts w:ascii="Segoe UI Semilight" w:hAnsi="Segoe UI Semilight" w:cs="Segoe UI Semilight"/>
-                                <w:color w:val="FFFFFF" w:themeColor="background1"/>
-                                <w:sz w:val="20"/>
-                                <w:szCs w:val="20"/>
-                                <w14:textOutline w14:w="9525" w14:cap="flat" w14:cmpd="sng" w14:algn="ctr">
-                                  <w14:noFill/>
-                                  <w14:prstDash w14:val="solid"/>
-                                  <w14:round/>
-                                </w14:textOutline>
-                              </w:rPr>
-                              <w:t>078 675 31 34</w:t>
-                            </w:r>
-                          </w:p>
-                          <w:p>
-                            <w:pPr>
-                              <w:pStyle w:val="Paragraphestandard"/>
-                              <w:spacing w:line="240" w:lineRule="auto"/>
-                              <w:rPr>
-                                <w:rFonts w:ascii="Segoe UI Semilight" w:hAnsi="Segoe UI Semilight" w:cs="Segoe UI Semilight"/>
-                                <w:color w:val="FFFFFF" w:themeColor="background1"/>
-                                <w:sz w:val="20"/>
-                                <w:szCs w:val="20"/>
-                                <w14:textOutline w14:w="9525" w14:cap="flat" w14:cmpd="sng" w14:algn="ctr">
-                                  <w14:noFill/>
-                                  <w14:prstDash w14:val="solid"/>
-                                  <w14:round/>
-                                </w14:textOutline>
-                              </w:rPr>
-                            </w:pPr>
-                            <w:r>
-                              <w:rPr>
-                                <w:rFonts w:ascii="Segoe UI Semilight" w:hAnsi="Segoe UI Semilight" w:cs="Segoe UI Semilight"/>
-                                <w:color w:val="FFFFFF" w:themeColor="background1"/>
-                                <w:sz w:val="20"/>
-                                <w:szCs w:val="20"/>
-                                <w14:textOutline w14:w="9525" w14:cap="flat" w14:cmpd="sng" w14:algn="ctr">
-                                  <w14:noFill/>
-                                  <w14:prstDash w14:val="solid"/>
-                                  <w14:round/>
-                                </w14:textOutline>
-                              </w:rPr>
-                              <w:t>Email</w:t>
-                            </w:r>
-                            <w:r>
-                              <w:rPr>
-                                <w:rFonts w:ascii="Segoe UI Semilight" w:hAnsi="Segoe UI Semilight" w:cs="Segoe UI Semilight"/>
-                                <w:color w:val="FFFFFF" w:themeColor="background1"/>
-                                <w:sz w:val="20"/>
-                                <w:szCs w:val="20"/>
-                                <w14:textOutline w14:w="9525" w14:cap="flat" w14:cmpd="sng" w14:algn="ctr">
-                                  <w14:noFill/>
-                                  <w14:prstDash w14:val="solid"/>
-                                  <w14:round/>
-                                </w14:textOutline>
-                              </w:rPr>
-                              <w:t> </w:t>
-                            </w:r>
-                            <w:r>
-                              <w:rPr>
-                                <w:rFonts w:ascii="Segoe UI Semilight" w:hAnsi="Segoe UI Semilight" w:cs="Segoe UI Semilight"/>
-                                <w:b/>
-                                <w:bCs/>
-                                <w:caps/>
-                                <w:color w:val="FFFFFF" w:themeColor="background1"/>
-                                <w:sz w:val="20"/>
-                                <w:szCs w:val="20"/>
-                                <w14:textOutline w14:w="9525" w14:cap="flat" w14:cmpd="sng" w14:algn="ctr">
-                                  <w14:noFill/>
-                                  <w14:prstDash w14:val="solid"/>
-                                  <w14:round/>
-                                </w14:textOutline>
-                              </w:rPr>
-                              <w:t>:</w:t>
-                            </w:r>
-                            <w:r>
-                              <w:rPr>
-                                <w:rFonts w:ascii="Segoe UI Semilight" w:hAnsi="Segoe UI Semilight" w:cs="Segoe UI Semilight"/>
-                                <w:color w:val="FFFFFF" w:themeColor="background1"/>
-                                <w:sz w:val="20"/>
-                                <w:szCs w:val="20"/>
-                                <w14:textOutline w14:w="9525" w14:cap="flat" w14:cmpd="sng" w14:algn="ctr">
-                                  <w14:noFill/>
-                                  <w14:prstDash w14:val="solid"/>
-                                  <w14:round/>
-                                </w14:textOutline>
-                              </w:rPr>
-                              <w:t xml:space="preserve"> </w:t>
-                            </w:r>
-                            <w:hyperlink r:id="rId10" w:history="1">
-                              <w:r>
-                                <w:rPr>
-                                  <w:rStyle w:val="Lienhypertexte"/>
-                                  <w:rFonts w:ascii="Segoe UI Semilight" w:hAnsi="Segoe UI Semilight" w:cs="Segoe UI Semilight"/>
-                                  <w:sz w:val="20"/>
-                                  <w:szCs w:val="20"/>
-                                  <w14:textOutline w14:w="9525" w14:cap="flat" w14:cmpd="sng" w14:algn="ctr">
-                                    <w14:noFill/>
-                                    <w14:prstDash w14:val="solid"/>
-                                    <w14:round/>
-                                  </w14:textOutline>
-                                </w:rPr>
-                                <w:t>liam.gerstein@gmail.com</w:t>
-                              </w:r>
-                            </w:hyperlink>
-                          </w:p>
-                          <w:p>
-                            <w:pPr>
-                              <w:pStyle w:val="Paragraphestandard"/>
-                              <w:spacing w:line="240" w:lineRule="auto"/>
-                              <w:rPr>
-                                <w:rFonts w:ascii="Segoe UI Semilight" w:hAnsi="Segoe UI Semilight" w:cs="Segoe UI Semilight"/>
-                                <w:color w:val="FFFFFF" w:themeColor="background1"/>
-                                <w:sz w:val="20"/>
-                                <w:szCs w:val="20"/>
-                                <w:lang w:val="de-CH"/>
-                                <w14:textOutline w14:w="9525" w14:cap="flat" w14:cmpd="sng" w14:algn="ctr">
-                                  <w14:noFill/>
-                                  <w14:prstDash w14:val="solid"/>
-                                  <w14:round/>
-                                </w14:textOutline>
-                              </w:rPr>
-                            </w:pPr>
-                            <w:r>
-                              <w:rPr>
-                                <w:rFonts w:ascii="Segoe UI Semilight" w:hAnsi="Segoe UI Semilight" w:cs="Segoe UI Semilight"/>
-                                <w:color w:val="FFFFFF" w:themeColor="background1"/>
-                                <w:sz w:val="20"/>
-                                <w:szCs w:val="20"/>
-                                <w:lang w:val="de-CH"/>
-                                <w14:textOutline w14:w="9525" w14:cap="flat" w14:cmpd="sng" w14:algn="ctr">
-                                  <w14:noFill/>
-                                  <w14:prstDash w14:val="solid"/>
-                                  <w14:round/>
-                                </w14:textOutline>
-                              </w:rPr>
-                              <w:t xml:space="preserve">CV Web : </w:t>
-                            </w:r>
-                            <w:hyperlink r:id="rId11" w:tgtFrame="_blank" w:history="1">
-                              <w:r>
-                                <w:rPr>
-                                  <w:rStyle w:val="Lienhypertexte"/>
-                                  <w:rFonts w:ascii="Segoe UI Semilight" w:hAnsi="Segoe UI Semilight" w:cs="Segoe UI Semilight"/>
-                                  <w:sz w:val="20"/>
-                                  <w:szCs w:val="20"/>
-                                  <w14:textOutline w14:w="9525" w14:cap="flat" w14:cmpd="sng" w14:algn="ctr">
-                                    <w14:noFill/>
-                                    <w14:prstDash w14:val="solid"/>
-                                    <w14:round/>
-                                  </w14:textOutline>
-                                </w:rPr>
-                                <w:t>gliam-lab.esy.es</w:t>
-                              </w:r>
-                            </w:hyperlink>
-                            <w:r>
-                              <w:rPr>
-                                <w:rFonts w:ascii="Segoe UI Semilight" w:hAnsi="Segoe UI Semilight" w:cs="Segoe UI Semilight"/>
-                                <w:color w:val="FFFFFF" w:themeColor="background1"/>
-                                <w:sz w:val="20"/>
-                                <w:szCs w:val="20"/>
-                                <w:lang w:val="de-CH"/>
-                                <w14:textOutline w14:w="9525" w14:cap="flat" w14:cmpd="sng" w14:algn="ctr">
-                                  <w14:noFill/>
-                                  <w14:prstDash w14:val="solid"/>
-                                  <w14:round/>
-                                </w14:textOutline>
-                              </w:rPr>
-                              <w:t> </w:t>
-                            </w:r>
-                          </w:p>
-                        </w:txbxContent>
-                      </wps:txbx>
-                      <wps:bodyPr rot="0" spcFirstLastPara="0" vertOverflow="overflow" horzOverflow="overflow" vert="horz" wrap="square" lIns="91440" tIns="45720" rIns="91440" bIns="45720" numCol="1" spcCol="0" rtlCol="0" fromWordArt="0" anchor="t" anchorCtr="0" forceAA="0" compatLnSpc="1">
-                        <a:prstTxWarp prst="textNoShape">
-                          <a:avLst/>
-                        </a:prstTxWarp>
-                        <a:noAutofit/>
-                      </wps:bodyPr>
-                    </wps:wsp>
-                  </a:graphicData>
-                </a:graphic>
-                <wp14:sizeRelH relativeFrom="margin">
-                  <wp14:pctWidth>0</wp14:pctWidth>
-                </wp14:sizeRelH>
-                <wp14:sizeRelV relativeFrom="margin">
-                  <wp14:pctHeight>0</wp14:pctHeight>
-                </wp14:sizeRelV>
-              </wp:anchor>
-            </w:drawing>
-          </mc:Choice>
-          <mc:Fallback>
-            <w:pict>
-              <v:shape w14:anchorId="7D7034B3" id="Zone de texte 1" o:spid="_x0000_s1027" type="#_x0000_t202" style="position:absolute;margin-left:71.25pt;margin-top:-38.35pt;width:157.85pt;height:90.85pt;z-index:-251440128;visibility:visible;mso-wrap-style:square;mso-width-percent:0;mso-height-percent:0;mso-wrap-distance-left:9pt;mso-wrap-distance-top:0;mso-wrap-distance-right:9pt;mso-wrap-distance-bottom:0;mso-position-horizontal:absolute;mso-position-horizontal-relative:text;mso-position-vertical:absolute;mso-position-vertical-relative:text;mso-width-percent:0;mso-height-percent:0;mso-width-relative:margin;mso-height-relative:margin;v-text-anchor:top" o:gfxdata="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" filled="f" stroked="f">
-                <v:textbox>
-                  <w:txbxContent>
-                    <w:p>
-                      <w:pPr>
-                        <w:pStyle w:val="Paragraphestandard"/>
-                        <w:spacing w:line="240" w:lineRule="auto"/>
-                        <w:rPr>
-                          <w:rFonts w:ascii="Segoe UI Semilight" w:hAnsi="Segoe UI Semilight" w:cs="Segoe UI Semilight"/>
-                          <w:color w:val="FFFFFF" w:themeColor="background1"/>
-                          <w:sz w:val="20"/>
-                          <w:szCs w:val="20"/>
-                          <w14:textOutline w14:w="9525" w14:cap="flat" w14:cmpd="sng" w14:algn="ctr">
-                            <w14:noFill/>
-                            <w14:prstDash w14:val="solid"/>
-                            <w14:round/>
-                          </w14:textOutline>
-                        </w:rPr>
-                      </w:pPr>
-                      <w:r>
-                        <w:rPr>
-                          <w:rFonts w:ascii="Segoe UI Semilight" w:hAnsi="Segoe UI Semilight" w:cs="Segoe UI Semilight"/>
-                          <w:color w:val="FFFFFF" w:themeColor="background1"/>
-                          <w:sz w:val="20"/>
-                          <w:szCs w:val="20"/>
-                          <w14:textOutline w14:w="9525" w14:cap="flat" w14:cmpd="sng" w14:algn="ctr">
-                            <w14:noFill/>
-                            <w14:prstDash w14:val="solid"/>
-                            <w14:round/>
-                          </w14:textOutline>
-                        </w:rPr>
-                        <w:t>Chemin St-Paul 22</w:t>
-                      </w:r>
-                    </w:p>
-                    <w:p>
-                      <w:pPr>
-                        <w:pStyle w:val="Paragraphestandard"/>
-                        <w:spacing w:after="113" w:line="240" w:lineRule="auto"/>
-                        <w:rPr>
-                          <w:rFonts w:ascii="Segoe UI Semilight" w:hAnsi="Segoe UI Semilight" w:cs="Segoe UI Semilight"/>
-                          <w:color w:val="FFFFFF" w:themeColor="background1"/>
-                          <w:sz w:val="20"/>
-                          <w:szCs w:val="20"/>
-                          <w14:textOutline w14:w="9525" w14:cap="flat" w14:cmpd="sng" w14:algn="ctr">
-                            <w14:noFill/>
-                            <w14:prstDash w14:val="solid"/>
-                            <w14:round/>
-                          </w14:textOutline>
-                        </w:rPr>
-                      </w:pPr>
-                      <w:r>
-                        <w:rPr>
-                          <w:rFonts w:ascii="Segoe UI Semilight" w:hAnsi="Segoe UI Semilight" w:cs="Segoe UI Semilight"/>
-                          <w:color w:val="FFFFFF" w:themeColor="background1"/>
-                          <w:sz w:val="20"/>
-                          <w:szCs w:val="20"/>
-                          <w14:textOutline w14:w="9525" w14:cap="flat" w14:cmpd="sng" w14:algn="ctr">
-                            <w14:noFill/>
-                            <w14:prstDash w14:val="solid"/>
-                            <w14:round/>
-                          </w14:textOutline>
-                        </w:rPr>
-                        <w:t>2503 Bienne</w:t>
-                      </w:r>
-                    </w:p>
-                    <w:p>
-                      <w:pPr>
-                        <w:pStyle w:val="Paragraphestandard"/>
-                        <w:spacing w:line="240" w:lineRule="auto"/>
-                        <w:rPr>
-                          <w:rFonts w:ascii="Segoe UI Semilight" w:hAnsi="Segoe UI Semilight" w:cs="Segoe UI Semilight"/>
-                          <w:color w:val="FFFFFF" w:themeColor="background1"/>
-                          <w:sz w:val="20"/>
-                          <w:szCs w:val="20"/>
-                          <w14:textOutline w14:w="9525" w14:cap="flat" w14:cmpd="sng" w14:algn="ctr">
-                            <w14:noFill/>
-                            <w14:prstDash w14:val="solid"/>
-                            <w14:round/>
-                          </w14:textOutline>
-                        </w:rPr>
-                      </w:pPr>
-                      <w:r>
-                        <w:rPr>
-                          <w:rFonts w:ascii="Segoe UI Semilight" w:hAnsi="Segoe UI Semilight" w:cs="Segoe UI Semilight"/>
-                          <w:color w:val="FFFFFF" w:themeColor="background1"/>
-                          <w:sz w:val="20"/>
-                          <w:szCs w:val="20"/>
-                          <w14:textOutline w14:w="9525" w14:cap="flat" w14:cmpd="sng" w14:algn="ctr">
-                            <w14:noFill/>
-                            <w14:prstDash w14:val="solid"/>
-                            <w14:round/>
-                          </w14:textOutline>
-                        </w:rPr>
-                        <w:t>Tél.</w:t>
-                      </w:r>
-                      <w:r>
-                        <w:rPr>
-                          <w:rFonts w:ascii="Segoe UI Semilight" w:hAnsi="Segoe UI Semilight" w:cs="Segoe UI Semilight"/>
-                          <w:color w:val="FFFFFF" w:themeColor="background1"/>
-                          <w:sz w:val="20"/>
-                          <w:szCs w:val="20"/>
-                          <w14:textOutline w14:w="9525" w14:cap="flat" w14:cmpd="sng" w14:algn="ctr">
-                            <w14:noFill/>
-                            <w14:prstDash w14:val="solid"/>
-                            <w14:round/>
-                          </w14:textOutline>
-                        </w:rPr>
-                        <w:t> </w:t>
-                      </w:r>
-                      <w:r>
-                        <w:rPr>
-                          <w:rFonts w:ascii="Segoe UI Semilight" w:hAnsi="Segoe UI Semilight" w:cs="Segoe UI Semilight"/>
-                          <w:b/>
-                          <w:bCs/>
-                          <w:caps/>
-                          <w:color w:val="FFFFFF" w:themeColor="background1"/>
-                          <w:sz w:val="20"/>
-                          <w:szCs w:val="20"/>
-                          <w14:textOutline w14:w="9525" w14:cap="flat" w14:cmpd="sng" w14:algn="ctr">
-                            <w14:noFill/>
-                            <w14:prstDash w14:val="solid"/>
-                            <w14:round/>
-                          </w14:textOutline>
-                        </w:rPr>
-                        <w:t>:</w:t>
-                      </w:r>
-                      <w:r>
-                        <w:rPr>
-                          <w:rFonts w:ascii="Segoe UI Semilight" w:hAnsi="Segoe UI Semilight" w:cs="Segoe UI Semilight"/>
-                          <w:color w:val="FFFFFF" w:themeColor="background1"/>
-                          <w:sz w:val="20"/>
-                          <w:szCs w:val="20"/>
-                          <w14:textOutline w14:w="9525" w14:cap="flat" w14:cmpd="sng" w14:algn="ctr">
-                            <w14:noFill/>
-                            <w14:prstDash w14:val="solid"/>
-                            <w14:round/>
-                          </w14:textOutline>
-                        </w:rPr>
-                        <w:t xml:space="preserve"> </w:t>
-                      </w:r>
-                      <w:r>
-                        <w:rPr>
-                          <w:rFonts w:ascii="Segoe UI Semilight" w:hAnsi="Segoe UI Semilight" w:cs="Segoe UI Semilight"/>
-                          <w:color w:val="FFFFFF" w:themeColor="background1"/>
-                          <w:sz w:val="20"/>
-                          <w:szCs w:val="20"/>
-                          <w14:textOutline w14:w="9525" w14:cap="flat" w14:cmpd="sng" w14:algn="ctr">
-                            <w14:noFill/>
-                            <w14:prstDash w14:val="solid"/>
-                            <w14:round/>
-                          </w14:textOutline>
-                        </w:rPr>
-                        <w:t>078 675 31 34</w:t>
-                      </w:r>
-                    </w:p>
-                    <w:p>
-                      <w:pPr>
-                        <w:pStyle w:val="Paragraphestandard"/>
-                        <w:spacing w:line="240" w:lineRule="auto"/>
-                        <w:rPr>
-                          <w:rFonts w:ascii="Segoe UI Semilight" w:hAnsi="Segoe UI Semilight" w:cs="Segoe UI Semilight"/>
-                          <w:color w:val="FFFFFF" w:themeColor="background1"/>
-                          <w:sz w:val="20"/>
-                          <w:szCs w:val="20"/>
-                          <w14:textOutline w14:w="9525" w14:cap="flat" w14:cmpd="sng" w14:algn="ctr">
-                            <w14:noFill/>
-                            <w14:prstDash w14:val="solid"/>
-                            <w14:round/>
-                          </w14:textOutline>
-                        </w:rPr>
-                      </w:pPr>
-                      <w:r>
-                        <w:rPr>
-                          <w:rFonts w:ascii="Segoe UI Semilight" w:hAnsi="Segoe UI Semilight" w:cs="Segoe UI Semilight"/>
-                          <w:color w:val="FFFFFF" w:themeColor="background1"/>
-                          <w:sz w:val="20"/>
-                          <w:szCs w:val="20"/>
-                          <w14:textOutline w14:w="9525" w14:cap="flat" w14:cmpd="sng" w14:algn="ctr">
-                            <w14:noFill/>
-                            <w14:prstDash w14:val="solid"/>
-                            <w14:round/>
-                          </w14:textOutline>
-                        </w:rPr>
-                        <w:t>Email</w:t>
-                      </w:r>
-                      <w:r>
-                        <w:rPr>
-                          <w:rFonts w:ascii="Segoe UI Semilight" w:hAnsi="Segoe UI Semilight" w:cs="Segoe UI Semilight"/>
-                          <w:color w:val="FFFFFF" w:themeColor="background1"/>
-                          <w:sz w:val="20"/>
-                          <w:szCs w:val="20"/>
-                          <w14:textOutline w14:w="9525" w14:cap="flat" w14:cmpd="sng" w14:algn="ctr">
-                            <w14:noFill/>
-                            <w14:prstDash w14:val="solid"/>
-                            <w14:round/>
-                          </w14:textOutline>
-                        </w:rPr>
-                        <w:t> </w:t>
-                      </w:r>
-                      <w:r>
-                        <w:rPr>
-                          <w:rFonts w:ascii="Segoe UI Semilight" w:hAnsi="Segoe UI Semilight" w:cs="Segoe UI Semilight"/>
-                          <w:b/>
-                          <w:bCs/>
-                          <w:caps/>
-                          <w:color w:val="FFFFFF" w:themeColor="background1"/>
-                          <w:sz w:val="20"/>
-                          <w:szCs w:val="20"/>
-                          <w14:textOutline w14:w="9525" w14:cap="flat" w14:cmpd="sng" w14:algn="ctr">
-                            <w14:noFill/>
-                            <w14:prstDash w14:val="solid"/>
-                            <w14:round/>
-                          </w14:textOutline>
-                        </w:rPr>
-                        <w:t>:</w:t>
-                      </w:r>
-                      <w:r>
-                        <w:rPr>
-                          <w:rFonts w:ascii="Segoe UI Semilight" w:hAnsi="Segoe UI Semilight" w:cs="Segoe UI Semilight"/>
-                          <w:color w:val="FFFFFF" w:themeColor="background1"/>
-                          <w:sz w:val="20"/>
-                          <w:szCs w:val="20"/>
-                          <w14:textOutline w14:w="9525" w14:cap="flat" w14:cmpd="sng" w14:algn="ctr">
-                            <w14:noFill/>
-                            <w14:prstDash w14:val="solid"/>
-                            <w14:round/>
-                          </w14:textOutline>
-                        </w:rPr>
-                        <w:t xml:space="preserve"> </w:t>
-                      </w:r>
-                      <w:hyperlink r:id="rId12" w:history="1">
-                        <w:r>
-                          <w:rPr>
-                            <w:rStyle w:val="Lienhypertexte"/>
-                            <w:rFonts w:ascii="Segoe UI Semilight" w:hAnsi="Segoe UI Semilight" w:cs="Segoe UI Semilight"/>
-                            <w:sz w:val="20"/>
-                            <w:szCs w:val="20"/>
-                            <w14:textOutline w14:w="9525" w14:cap="flat" w14:cmpd="sng" w14:algn="ctr">
-                              <w14:noFill/>
-                              <w14:prstDash w14:val="solid"/>
-                              <w14:round/>
-                            </w14:textOutline>
-                          </w:rPr>
-                          <w:t>liam.gerstein@gmail.com</w:t>
-                        </w:r>
-                      </w:hyperlink>
-                    </w:p>
-                    <w:p>
-                      <w:pPr>
-                        <w:pStyle w:val="Paragraphestandard"/>
-                        <w:spacing w:line="240" w:lineRule="auto"/>
-                        <w:rPr>
-                          <w:rFonts w:ascii="Segoe UI Semilight" w:hAnsi="Segoe UI Semilight" w:cs="Segoe UI Semilight"/>
-                          <w:color w:val="FFFFFF" w:themeColor="background1"/>
-                          <w:sz w:val="20"/>
-                          <w:szCs w:val="20"/>
-                          <w:lang w:val="de-CH"/>
-                          <w14:textOutline w14:w="9525" w14:cap="flat" w14:cmpd="sng" w14:algn="ctr">
-                            <w14:noFill/>
-                            <w14:prstDash w14:val="solid"/>
-                            <w14:round/>
-                          </w14:textOutline>
-                        </w:rPr>
-                      </w:pPr>
-                      <w:r>
-                        <w:rPr>
-                          <w:rFonts w:ascii="Segoe UI Semilight" w:hAnsi="Segoe UI Semilight" w:cs="Segoe UI Semilight"/>
-                          <w:color w:val="FFFFFF" w:themeColor="background1"/>
-                          <w:sz w:val="20"/>
-                          <w:szCs w:val="20"/>
-                          <w:lang w:val="de-CH"/>
-                          <w14:textOutline w14:w="9525" w14:cap="flat" w14:cmpd="sng" w14:algn="ctr">
-                            <w14:noFill/>
-                            <w14:prstDash w14:val="solid"/>
-                            <w14:round/>
-                          </w14:textOutline>
-                        </w:rPr>
-                        <w:t xml:space="preserve">CV Web : </w:t>
-                      </w:r>
-                      <w:hyperlink r:id="rId13" w:tgtFrame="_blank" w:history="1">
-                        <w:r>
-                          <w:rPr>
-                            <w:rStyle w:val="Lienhypertexte"/>
-                            <w:rFonts w:ascii="Segoe UI Semilight" w:hAnsi="Segoe UI Semilight" w:cs="Segoe UI Semilight"/>
-                            <w:sz w:val="20"/>
-                            <w:szCs w:val="20"/>
-                            <w14:textOutline w14:w="9525" w14:cap="flat" w14:cmpd="sng" w14:algn="ctr">
-                              <w14:noFill/>
-                              <w14:prstDash w14:val="solid"/>
-                              <w14:round/>
-                            </w14:textOutline>
-                          </w:rPr>
-                          <w:t>gliam-lab.esy.es</w:t>
-                        </w:r>
-                      </w:hyperlink>
-                      <w:r>
-                        <w:rPr>
-                          <w:rFonts w:ascii="Segoe UI Semilight" w:hAnsi="Segoe UI Semilight" w:cs="Segoe UI Semilight"/>
-                          <w:color w:val="FFFFFF" w:themeColor="background1"/>
-                          <w:sz w:val="20"/>
-                          <w:szCs w:val="20"/>
-                          <w:lang w:val="de-CH"/>
-                          <w14:textOutline w14:w="9525" w14:cap="flat" w14:cmpd="sng" w14:algn="ctr">
-                            <w14:noFill/>
-                            <w14:prstDash w14:val="solid"/>
-                            <w14:round/>
-                          </w14:textOutline>
-                        </w:rPr>
-                        <w:t> </w:t>
-                      </w:r>
-                    </w:p>
-                  </w:txbxContent>
-                </v:textbox>
               </v:shape>
             </w:pict>
           </mc:Fallback>
@@ -972,7 +844,7 @@
           </mc:Choice>
           <mc:Fallback>
             <w:pict>
-              <v:rect w14:anchorId="5AB7224B" id="Rectangle 55" o:spid="_x0000_s1026" style="position:absolute;margin-left:-71.85pt;margin-top:-70.85pt;width:595.55pt;height:114.7pt;z-index:-251484160;visibility:visible;mso-wrap-style:square;mso-width-percent:0;mso-height-percent:0;mso-wrap-distance-left:9pt;mso-wrap-distance-top:0;mso-wrap-distance-right:9pt;mso-wrap-distance-bottom:0;mso-position-horizontal:absolute;mso-position-horizontal-relative:text;mso-position-vertical:absolute;mso-position-vertical-relative:text;mso-width-percent:0;mso-height-percent:0;mso-width-relative:margin;mso-height-relative:margin;v-text-anchor:middle" o:gfxdata="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" fillcolor="#00aeac" stroked="f"/>
+              <v:rect w14:anchorId="4683D268" id="Rectangle 55" o:spid="_x0000_s1026" style="position:absolute;margin-left:-71.85pt;margin-top:-70.85pt;width:595.55pt;height:114.7pt;z-index:-251484160;visibility:visible;mso-wrap-style:square;mso-width-percent:0;mso-height-percent:0;mso-wrap-distance-left:9pt;mso-wrap-distance-top:0;mso-wrap-distance-right:9pt;mso-wrap-distance-bottom:0;mso-position-horizontal:absolute;mso-position-horizontal-relative:text;mso-position-vertical:absolute;mso-position-vertical-relative:text;mso-width-percent:0;mso-height-percent:0;mso-width-relative:margin;mso-height-relative:margin;v-text-anchor:middle" o:gfxdata="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" fillcolor="#00aeac" stroked="f"/>
             </w:pict>
           </mc:Fallback>
         </mc:AlternateContent>
@@ -1006,7 +878,7 @@
                     <pic:cNvPicPr/>
                   </pic:nvPicPr>
                   <pic:blipFill>
-                    <a:blip r:embed="rId14">
+                    <a:blip r:embed="rId12">
                       <a:extLst>
                         <a:ext uri="{28A0092B-C50C-407E-A947-70E740481C1C}">
                           <a14:useLocalDpi xmlns:a14="http://schemas.microsoft.com/office/drawing/2010/main" val="0"/>
@@ -3113,7 +2985,7 @@
                           </pic:cNvPicPr>
                         </pic:nvPicPr>
                         <pic:blipFill>
-                          <a:blip r:embed="rId15">
+                          <a:blip r:embed="rId13">
                             <a:extLst>
                               <a:ext uri="{28A0092B-C50C-407E-A947-70E740481C1C}">
                                 <a14:useLocalDpi xmlns:a14="http://schemas.microsoft.com/office/drawing/2010/main" val="0"/>
@@ -3149,7 +3021,7 @@
           </mc:Choice>
           <mc:Fallback>
             <w:pict>
-              <v:group w14:anchorId="3FBFB845" id="Grouper 52" o:spid="_x0000_s1026" style="position:absolute;margin-left:-44.2pt;margin-top:615.45pt;width:23.9pt;height:23.9pt;z-index:251867136;mso-height-relative:margin" coordsize="303530,303530" o:gfxdata="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">
+              <v:group w14:anchorId="72C9D24F" id="Grouper 52" o:spid="_x0000_s1026" style="position:absolute;margin-left:-44.2pt;margin-top:615.45pt;width:23.9pt;height:23.9pt;z-index:251867136;mso-height-relative:margin" coordsize="303530,303530" o:gfxdata="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">
                 <v:oval id="Ellipse 45" o:spid="_x0000_s1027" style="position:absolute;width:303530;height:303530;visibility:visible;mso-wrap-style:square;v-text-anchor:middle" o:gfxdata="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" fillcolor="#00aeac" stroked="f"/>
                 <v:shapetype id="_x0000_t75" coordsize="21600,21600" o:spt="75" o:preferrelative="t" path="m@4@5l@4@11@9@11@9@5xe" filled="f" stroked="f">
                   <v:stroke joinstyle="miter"/>
@@ -3171,7 +3043,7 @@
                   <o:lock v:ext="edit" aspectratio="t"/>
                 </v:shapetype>
                 <v:shape id="Image 4" o:spid="_x0000_s1028" type="#_x0000_t75" style="position:absolute;left:88265;top:50165;width:130175;height:209550;visibility:visible;mso-wrap-style:square" o:gfxdata="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">
-                  <v:imagedata r:id="rId16" o:title=""/>
+                  <v:imagedata r:id="rId14" o:title=""/>
                   <v:path arrowok="t"/>
                 </v:shape>
                 <w10:wrap type="through"/>
@@ -8116,7 +7988,7 @@
                           </pic:cNvPicPr>
                         </pic:nvPicPr>
                         <pic:blipFill>
-                          <a:blip r:embed="rId17">
+                          <a:blip r:embed="rId15">
                             <a:extLst>
                               <a:ext uri="{28A0092B-C50C-407E-A947-70E740481C1C}">
                                 <a14:useLocalDpi xmlns:a14="http://schemas.microsoft.com/office/drawing/2010/main" val="0"/>
@@ -8149,10 +8021,10 @@
           </mc:Choice>
           <mc:Fallback>
             <w:pict>
-              <v:group w14:anchorId="11BC4085" id="Grouper 53" o:spid="_x0000_s1026" style="position:absolute;margin-left:-47.25pt;margin-top:464.1pt;width:23.9pt;height:23.9pt;z-index:251823104" coordsize="303530,303530" o:gfxdata="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">
+              <v:group w14:anchorId="43754005" id="Grouper 53" o:spid="_x0000_s1026" style="position:absolute;margin-left:-47.25pt;margin-top:464.1pt;width:23.9pt;height:23.9pt;z-index:251823104" coordsize="303530,303530" o:gfxdata="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">
                 <v:oval id="Ellipse 42" o:spid="_x0000_s1027" style="position:absolute;width:303530;height:303530;visibility:visible;mso-wrap-style:square;v-text-anchor:middle" o:gfxdata="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" fillcolor="#00aeac" stroked="f"/>
                 <v:shape id="Image 3" o:spid="_x0000_s1028" type="#_x0000_t75" style="position:absolute;left:38869;top:80010;width:223887;height:146685;visibility:visible;mso-wrap-style:square" o:gfxdata="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">
-                  <v:imagedata r:id="rId18" o:title=""/>
+                  <v:imagedata r:id="rId16" o:title=""/>
                   <v:path arrowok="t"/>
                 </v:shape>
                 <w10:wrap type="through"/>
@@ -9008,7 +8880,17 @@
                                 <w:sz w:val="16"/>
                                 <w:szCs w:val="16"/>
                               </w:rPr>
-                              <w:t>2010-2014                  -</w:t>
+                              <w:t>2008-2009</w:t>
+                            </w:r>
+                            <w:r>
+                              <w:rPr>
+                                <w:rFonts w:ascii="Segoe UI" w:hAnsi="Segoe UI" w:cs="Segoe UI"/>
+                                <w:caps/>
+                                <w:color w:val="8EC02F"/>
+                                <w:sz w:val="16"/>
+                                <w:szCs w:val="16"/>
+                              </w:rPr>
+                              <w:t xml:space="preserve">                  -</w:t>
                             </w:r>
                             <w:r>
                               <w:rPr>
@@ -9120,7 +9002,17 @@
                                 <w:sz w:val="16"/>
                                 <w:szCs w:val="16"/>
                               </w:rPr>
-                              <w:t>2009-2010</w:t>
+                              <w:t>20</w:t>
+                            </w:r>
+                            <w:r>
+                              <w:rPr>
+                                <w:rFonts w:ascii="Segoe UI" w:hAnsi="Segoe UI" w:cs="Segoe UI"/>
+                                <w:caps/>
+                                <w:color w:val="8EC02F"/>
+                                <w:sz w:val="16"/>
+                                <w:szCs w:val="16"/>
+                              </w:rPr>
+                              <w:t>07-2008</w:t>
                             </w:r>
                             <w:r>
                               <w:rPr>
@@ -10071,7 +9963,17 @@
                           <w:sz w:val="16"/>
                           <w:szCs w:val="16"/>
                         </w:rPr>
-                        <w:t>2010-2014                  -</w:t>
+                        <w:t>2008-2009</w:t>
+                      </w:r>
+                      <w:r>
+                        <w:rPr>
+                          <w:rFonts w:ascii="Segoe UI" w:hAnsi="Segoe UI" w:cs="Segoe UI"/>
+                          <w:caps/>
+                          <w:color w:val="8EC02F"/>
+                          <w:sz w:val="16"/>
+                          <w:szCs w:val="16"/>
+                        </w:rPr>
+                        <w:t xml:space="preserve">                  -</w:t>
                       </w:r>
                       <w:r>
                         <w:rPr>
@@ -10183,7 +10085,17 @@
                           <w:sz w:val="16"/>
                           <w:szCs w:val="16"/>
                         </w:rPr>
-                        <w:t>2009-2010</w:t>
+                        <w:t>20</w:t>
+                      </w:r>
+                      <w:r>
+                        <w:rPr>
+                          <w:rFonts w:ascii="Segoe UI" w:hAnsi="Segoe UI" w:cs="Segoe UI"/>
+                          <w:caps/>
+                          <w:color w:val="8EC02F"/>
+                          <w:sz w:val="16"/>
+                          <w:szCs w:val="16"/>
+                        </w:rPr>
+                        <w:t>07-2008</w:t>
                       </w:r>
                       <w:r>
                         <w:rPr>
@@ -10707,7 +10619,7 @@
                           </pic:cNvPicPr>
                         </pic:nvPicPr>
                         <pic:blipFill>
-                          <a:blip r:embed="rId19">
+                          <a:blip r:embed="rId17">
                             <a:extLst>
                               <a:ext uri="{28A0092B-C50C-407E-A947-70E740481C1C}">
                                 <a14:useLocalDpi xmlns:a14="http://schemas.microsoft.com/office/drawing/2010/main" val="0"/>
@@ -10743,10 +10655,10 @@
           </mc:Choice>
           <mc:Fallback>
             <w:pict>
-              <v:group w14:anchorId="549BFFA8" id="Grouper 51" o:spid="_x0000_s1026" style="position:absolute;margin-left:224.75pt;margin-top:614.45pt;width:23.9pt;height:23.9pt;z-index:251909120;mso-height-relative:margin" coordsize="303530,303530" o:gfxdata="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">
+              <v:group w14:anchorId="27937128" id="Grouper 51" o:spid="_x0000_s1026" style="position:absolute;margin-left:224.75pt;margin-top:614.45pt;width:23.9pt;height:23.9pt;z-index:251909120;mso-height-relative:margin" coordsize="303530,303530" o:gfxdata="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">
                 <v:oval id="Ellipse 48" o:spid="_x0000_s1027" style="position:absolute;width:303530;height:303530;visibility:visible;mso-wrap-style:square;v-text-anchor:middle" o:gfxdata="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" fillcolor="#00aeac" stroked="f"/>
                 <v:shape id="Image 5" o:spid="_x0000_s1028" type="#_x0000_t75" style="position:absolute;left:56515;top:74993;width:200025;height:144018;visibility:visible;mso-wrap-style:square" o:gfxdata="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">
-                  <v:imagedata r:id="rId20" o:title=""/>
+                  <v:imagedata r:id="rId18" o:title=""/>
                   <v:path arrowok="t"/>
                 </v:shape>
                 <w10:wrap type="through"/>
@@ -11124,7 +11036,7 @@
                           </pic:cNvPicPr>
                         </pic:nvPicPr>
                         <pic:blipFill>
-                          <a:blip r:embed="rId21">
+                          <a:blip r:embed="rId19">
                             <a:extLst>
                               <a:ext uri="{28A0092B-C50C-407E-A947-70E740481C1C}">
                                 <a14:useLocalDpi xmlns:a14="http://schemas.microsoft.com/office/drawing/2010/main" val="0"/>
@@ -11157,10 +11069,10 @@
           </mc:Choice>
           <mc:Fallback>
             <w:pict>
-              <v:group w14:anchorId="200C0D4B" id="Grouper 54" o:spid="_x0000_s1026" style="position:absolute;margin-left:-41.75pt;margin-top:111.3pt;width:23.9pt;height:23.9pt;z-index:251712512" coordsize="303530,303530" o:gfxdata="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">
+              <v:group w14:anchorId="660B9E80" id="Grouper 54" o:spid="_x0000_s1026" style="position:absolute;margin-left:-41.75pt;margin-top:111.3pt;width:23.9pt;height:23.9pt;z-index:251712512" coordsize="303530,303530" o:gfxdata="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">
                 <v:oval id="Ellipse 41" o:spid="_x0000_s1027" style="position:absolute;width:303530;height:303530;visibility:visible;mso-wrap-style:square;v-text-anchor:middle" o:gfxdata="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" fillcolor="#00aeac" stroked="f"/>
                 <v:shape id="Image 2" o:spid="_x0000_s1028" type="#_x0000_t75" style="position:absolute;left:60621;top:73025;width:184828;height:162560;visibility:visible;mso-wrap-style:square" o:gfxdata="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">
-                  <v:imagedata r:id="rId22" o:title=""/>
+                  <v:imagedata r:id="rId20" o:title=""/>
                   <v:path arrowok="t"/>
                 </v:shape>
                 <w10:wrap type="through"/>
@@ -13774,7 +13686,7 @@
                           </pic:cNvPicPr>
                         </pic:nvPicPr>
                         <pic:blipFill>
-                          <a:blip r:embed="rId21">
+                          <a:blip r:embed="rId19">
                             <a:extLst>
                               <a:ext uri="{28A0092B-C50C-407E-A947-70E740481C1C}">
                                 <a14:useLocalDpi xmlns:a14="http://schemas.microsoft.com/office/drawing/2010/main" val="0"/>
@@ -13807,10 +13719,10 @@
           </mc:Choice>
           <mc:Fallback>
             <w:pict>
-              <v:group w14:anchorId="2DE61D00" id="Grouper 54" o:spid="_x0000_s1026" style="position:absolute;margin-left:-39.45pt;margin-top:432.4pt;width:23.9pt;height:23.9pt;z-index:251981824;mso-position-horizontal-relative:margin" coordsize="303530,303530" o:gfxdata="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">
+              <v:group w14:anchorId="6F45E674" id="Grouper 54" o:spid="_x0000_s1026" style="position:absolute;margin-left:-39.45pt;margin-top:432.4pt;width:23.9pt;height:23.9pt;z-index:251981824;mso-position-horizontal-relative:margin" coordsize="303530,303530" o:gfxdata="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">
                 <v:oval id="Ellipse 2710" o:spid="_x0000_s1027" style="position:absolute;width:303530;height:303530;visibility:visible;mso-wrap-style:square;v-text-anchor:middle" o:gfxdata="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" fillcolor="#00aeac" stroked="f"/>
                 <v:shape id="Image 2" o:spid="_x0000_s1028" type="#_x0000_t75" style="position:absolute;left:60621;top:73025;width:184828;height:162560;visibility:visible;mso-wrap-style:square" o:gfxdata="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">
-                  <v:imagedata r:id="rId22" o:title=""/>
+                  <v:imagedata r:id="rId20" o:title=""/>
                   <v:path arrowok="t"/>
                 </v:shape>
                 <w10:wrap type="through" anchorx="margin"/>
@@ -15935,7 +15847,6 @@
                               <w:spacing w:line="240" w:lineRule="auto"/>
                               <w:rPr>
                                 <w:rFonts w:ascii="Segoe UI Semilight" w:hAnsi="Segoe UI Semilight" w:cs="Segoe UI Semilight"/>
-                                <w:b/>
                                 <w:color w:val="000000" w:themeColor="text1"/>
                                 <w:sz w:val="16"/>
                                 <w:szCs w:val="16"/>
@@ -15944,7 +15855,6 @@
                             <w:r>
                               <w:rPr>
                                 <w:rFonts w:ascii="Segoe UI Semilight" w:hAnsi="Segoe UI Semilight" w:cs="Segoe UI Semilight"/>
-                                <w:b/>
                                 <w:color w:val="000000" w:themeColor="text1"/>
                                 <w:sz w:val="16"/>
                                 <w:szCs w:val="16"/>
@@ -16727,7 +16637,6 @@
                         <w:spacing w:line="240" w:lineRule="auto"/>
                         <w:rPr>
                           <w:rFonts w:ascii="Segoe UI Semilight" w:hAnsi="Segoe UI Semilight" w:cs="Segoe UI Semilight"/>
-                          <w:b/>
                           <w:color w:val="000000" w:themeColor="text1"/>
                           <w:sz w:val="16"/>
                           <w:szCs w:val="16"/>
@@ -16736,7 +16645,6 @@
                       <w:r>
                         <w:rPr>
                           <w:rFonts w:ascii="Segoe UI Semilight" w:hAnsi="Segoe UI Semilight" w:cs="Segoe UI Semilight"/>
-                          <w:b/>
                           <w:color w:val="000000" w:themeColor="text1"/>
                           <w:sz w:val="16"/>
                           <w:szCs w:val="16"/>
@@ -17160,7 +17068,7 @@
                           </pic:cNvPicPr>
                         </pic:nvPicPr>
                         <pic:blipFill>
-                          <a:blip r:embed="rId21">
+                          <a:blip r:embed="rId19">
                             <a:extLst>
                               <a:ext uri="{28A0092B-C50C-407E-A947-70E740481C1C}">
                                 <a14:useLocalDpi xmlns:a14="http://schemas.microsoft.com/office/drawing/2010/main" val="0"/>
@@ -17193,10 +17101,10 @@
           </mc:Choice>
           <mc:Fallback>
             <w:pict>
-              <v:group w14:anchorId="74921D49" id="Grouper 54" o:spid="_x0000_s1026" style="position:absolute;margin-left:-38.7pt;margin-top:205.1pt;width:23.9pt;height:23.9pt;z-index:251976704;mso-position-horizontal-relative:margin" coordsize="303530,303530" o:gfxdata="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">
+              <v:group w14:anchorId="0E2E026B" id="Grouper 54" o:spid="_x0000_s1026" style="position:absolute;margin-left:-38.7pt;margin-top:205.1pt;width:23.9pt;height:23.9pt;z-index:251976704;mso-position-horizontal-relative:margin" coordsize="303530,303530" o:gfxdata="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">
                 <v:oval id="Ellipse 2701" o:spid="_x0000_s1027" style="position:absolute;width:303530;height:303530;visibility:visible;mso-wrap-style:square;v-text-anchor:middle" o:gfxdata="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" fillcolor="#00aeac" stroked="f"/>
                 <v:shape id="Image 2" o:spid="_x0000_s1028" type="#_x0000_t75" style="position:absolute;left:60621;top:73025;width:184828;height:162560;visibility:visible;mso-wrap-style:square" o:gfxdata="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">
-                  <v:imagedata r:id="rId22" o:title=""/>
+                  <v:imagedata r:id="rId20" o:title=""/>
                   <v:path arrowok="t"/>
                 </v:shape>
                 <w10:wrap type="through" anchorx="margin"/>
@@ -17982,7 +17890,7 @@
                           </pic:cNvPicPr>
                         </pic:nvPicPr>
                         <pic:blipFill>
-                          <a:blip r:embed="rId21">
+                          <a:blip r:embed="rId19">
                             <a:extLst>
                               <a:ext uri="{28A0092B-C50C-407E-A947-70E740481C1C}">
                                 <a14:useLocalDpi xmlns:a14="http://schemas.microsoft.com/office/drawing/2010/main" val="0"/>
@@ -18015,10 +17923,10 @@
           </mc:Choice>
           <mc:Fallback>
             <w:pict>
-              <v:group w14:anchorId="3FB5F1BE" id="Grouper 54" o:spid="_x0000_s1026" style="position:absolute;margin-left:-38.5pt;margin-top:0;width:23.9pt;height:23.9pt;z-index:251973632;mso-position-horizontal-relative:margin" coordsize="303530,303530" o:gfxdata="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">
+              <v:group w14:anchorId="6A38E146" id="Grouper 54" o:spid="_x0000_s1026" style="position:absolute;margin-left:-38.5pt;margin-top:0;width:23.9pt;height:23.9pt;z-index:251973632;mso-position-horizontal-relative:margin" coordsize="303530,303530" o:gfxdata="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">
                 <v:oval id="Ellipse 60" o:spid="_x0000_s1027" style="position:absolute;width:303530;height:303530;visibility:visible;mso-wrap-style:square;v-text-anchor:middle" o:gfxdata="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" fillcolor="#00aeac" stroked="f"/>
                 <v:shape id="Image 2" o:spid="_x0000_s1028" type="#_x0000_t75" style="position:absolute;left:60621;top:73025;width:184828;height:162560;visibility:visible;mso-wrap-style:square" o:gfxdata="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">
-                  <v:imagedata r:id="rId22" o:title=""/>
+                  <v:imagedata r:id="rId20" o:title=""/>
                   <v:path arrowok="t"/>
                 </v:shape>
                 <w10:wrap type="through" anchorx="margin"/>
@@ -18158,15 +18066,6 @@
                                 <w:sz w:val="16"/>
                                 <w:szCs w:val="16"/>
                               </w:rPr>
-                              <w:t xml:space="preserve"> </w:t>
-                            </w:r>
-                            <w:r>
-                              <w:rPr>
-                                <w:rFonts w:ascii="Segoe UI Semilight" w:hAnsi="Segoe UI Semilight" w:cs="Segoe UI Semilight"/>
-                                <w:color w:val="000000" w:themeColor="text1"/>
-                                <w:sz w:val="16"/>
-                                <w:szCs w:val="16"/>
-                              </w:rPr>
                               <w:t xml:space="preserve">Conception 3D sur </w:t>
                             </w:r>
                             <w:proofErr w:type="spellStart"/>
@@ -18222,15 +18121,6 @@
                                 <w:szCs w:val="16"/>
                               </w:rPr>
                             </w:pPr>
-                            <w:r>
-                              <w:rPr>
-                                <w:rFonts w:ascii="Segoe UI Semilight" w:hAnsi="Segoe UI Semilight" w:cs="Segoe UI Semilight"/>
-                                <w:color w:val="000000" w:themeColor="text1"/>
-                                <w:sz w:val="16"/>
-                                <w:szCs w:val="16"/>
-                              </w:rPr>
-                              <w:t xml:space="preserve"> </w:t>
-                            </w:r>
                             <w:r>
                               <w:rPr>
                                 <w:rFonts w:ascii="Segoe UI Semilight" w:hAnsi="Segoe UI Semilight" w:cs="Segoe UI Semilight"/>
@@ -18449,15 +18339,6 @@
                           <w:sz w:val="16"/>
                           <w:szCs w:val="16"/>
                         </w:rPr>
-                        <w:t xml:space="preserve"> </w:t>
-                      </w:r>
-                      <w:r>
-                        <w:rPr>
-                          <w:rFonts w:ascii="Segoe UI Semilight" w:hAnsi="Segoe UI Semilight" w:cs="Segoe UI Semilight"/>
-                          <w:color w:val="000000" w:themeColor="text1"/>
-                          <w:sz w:val="16"/>
-                          <w:szCs w:val="16"/>
-                        </w:rPr>
                         <w:t xml:space="preserve">Conception 3D sur </w:t>
                       </w:r>
                       <w:proofErr w:type="spellStart"/>
@@ -18513,15 +18394,6 @@
                           <w:szCs w:val="16"/>
                         </w:rPr>
                       </w:pPr>
-                      <w:r>
-                        <w:rPr>
-                          <w:rFonts w:ascii="Segoe UI Semilight" w:hAnsi="Segoe UI Semilight" w:cs="Segoe UI Semilight"/>
-                          <w:color w:val="000000" w:themeColor="text1"/>
-                          <w:sz w:val="16"/>
-                          <w:szCs w:val="16"/>
-                        </w:rPr>
-                        <w:t xml:space="preserve"> </w:t>
-                      </w:r>
                       <w:r>
                         <w:rPr>
                           <w:rFonts w:ascii="Segoe UI Semilight" w:hAnsi="Segoe UI Semilight" w:cs="Segoe UI Semilight"/>
@@ -19031,7 +18903,7 @@
                           </pic:cNvPicPr>
                         </pic:nvPicPr>
                         <pic:blipFill>
-                          <a:blip r:embed="rId21">
+                          <a:blip r:embed="rId19">
                             <a:extLst>
                               <a:ext uri="{28A0092B-C50C-407E-A947-70E740481C1C}">
                                 <a14:useLocalDpi xmlns:a14="http://schemas.microsoft.com/office/drawing/2010/main" val="0"/>
@@ -19064,10 +18936,10 @@
           </mc:Choice>
           <mc:Fallback>
             <w:pict>
-              <v:group w14:anchorId="6F663C77" id="Grouper 54" o:spid="_x0000_s1026" style="position:absolute;margin-left:-22pt;margin-top:356.7pt;width:23.9pt;height:23.9pt;z-index:251992064;mso-position-horizontal-relative:margin" coordsize="303530,303530" o:gfxdata="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">
+              <v:group w14:anchorId="5EAEAA84" id="Grouper 54" o:spid="_x0000_s1026" style="position:absolute;margin-left:-22pt;margin-top:356.7pt;width:23.9pt;height:23.9pt;z-index:251992064;mso-position-horizontal-relative:margin" coordsize="303530,303530" o:gfxdata="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">
                 <v:oval id="Ellipse 2728" o:spid="_x0000_s1027" style="position:absolute;width:303530;height:303530;visibility:visible;mso-wrap-style:square;v-text-anchor:middle" o:gfxdata="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" fillcolor="#00aeac" stroked="f"/>
                 <v:shape id="Image 2" o:spid="_x0000_s1028" type="#_x0000_t75" style="position:absolute;left:60621;top:73025;width:184828;height:162560;visibility:visible;mso-wrap-style:square" o:gfxdata="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">
-                  <v:imagedata r:id="rId22" o:title=""/>
+                  <v:imagedata r:id="rId20" o:title=""/>
                   <v:path arrowok="t"/>
                 </v:shape>
                 <w10:wrap type="through" anchorx="margin"/>
@@ -20090,7 +19962,7 @@
                                 <w:sz w:val="16"/>
                                 <w:szCs w:val="16"/>
                               </w:rPr>
-                              <w:t xml:space="preserve">  </w:t>
+                              <w:t xml:space="preserve"> </w:t>
                             </w:r>
                             <w:r>
                               <w:rPr>
@@ -20154,7 +20026,16 @@
                                 <w:sz w:val="16"/>
                                 <w:szCs w:val="16"/>
                               </w:rPr>
-                              <w:t xml:space="preserve">  Compilateur cross-environnement</w:t>
+                              <w:t xml:space="preserve"> </w:t>
+                            </w:r>
+                            <w:r>
+                              <w:rPr>
+                                <w:rFonts w:ascii="Segoe UI Semilight" w:hAnsi="Segoe UI Semilight" w:cs="Segoe UI Semilight"/>
+                                <w:color w:val="000000" w:themeColor="text1"/>
+                                <w:sz w:val="16"/>
+                                <w:szCs w:val="16"/>
+                              </w:rPr>
+                              <w:t>Compilateur cross-environnement</w:t>
                             </w:r>
                           </w:p>
                           <w:p>
@@ -20182,7 +20063,7 @@
                                 <w:sz w:val="16"/>
                                 <w:szCs w:val="16"/>
                               </w:rPr>
-                              <w:t xml:space="preserve">  </w:t>
+                              <w:t xml:space="preserve"> </w:t>
                             </w:r>
                             <w:r>
                               <w:rPr>
@@ -20219,7 +20100,16 @@
                                 <w:sz w:val="16"/>
                                 <w:szCs w:val="16"/>
                               </w:rPr>
-                              <w:t xml:space="preserve">  C</w:t>
+                              <w:t xml:space="preserve"> </w:t>
+                            </w:r>
+                            <w:r>
+                              <w:rPr>
+                                <w:rFonts w:ascii="Segoe UI Semilight" w:hAnsi="Segoe UI Semilight" w:cs="Segoe UI Semilight"/>
+                                <w:color w:val="000000" w:themeColor="text1"/>
+                                <w:sz w:val="16"/>
+                                <w:szCs w:val="16"/>
+                              </w:rPr>
+                              <w:t>C</w:t>
                             </w:r>
                           </w:p>
                           <w:p>
@@ -20247,7 +20137,16 @@
                                 <w:sz w:val="16"/>
                                 <w:szCs w:val="16"/>
                               </w:rPr>
-                              <w:t xml:space="preserve">  Python</w:t>
+                              <w:t xml:space="preserve"> </w:t>
+                            </w:r>
+                            <w:r>
+                              <w:rPr>
+                                <w:rFonts w:ascii="Segoe UI Semilight" w:hAnsi="Segoe UI Semilight" w:cs="Segoe UI Semilight"/>
+                                <w:color w:val="000000" w:themeColor="text1"/>
+                                <w:sz w:val="16"/>
+                                <w:szCs w:val="16"/>
+                              </w:rPr>
+                              <w:t>Python</w:t>
                             </w:r>
                           </w:p>
                           <w:p>
@@ -20275,7 +20174,7 @@
                                 <w:sz w:val="16"/>
                                 <w:szCs w:val="16"/>
                               </w:rPr>
-                              <w:t xml:space="preserve">  </w:t>
+                              <w:t xml:space="preserve"> </w:t>
                             </w:r>
                             <w:proofErr w:type="spellStart"/>
                             <w:r>
@@ -21397,7 +21296,7 @@
                           <w:sz w:val="16"/>
                           <w:szCs w:val="16"/>
                         </w:rPr>
-                        <w:t xml:space="preserve">  </w:t>
+                        <w:t xml:space="preserve"> </w:t>
                       </w:r>
                       <w:r>
                         <w:rPr>
@@ -21461,7 +21360,16 @@
                           <w:sz w:val="16"/>
                           <w:szCs w:val="16"/>
                         </w:rPr>
-                        <w:t xml:space="preserve">  Compilateur cross-environnement</w:t>
+                        <w:t xml:space="preserve"> </w:t>
+                      </w:r>
+                      <w:r>
+                        <w:rPr>
+                          <w:rFonts w:ascii="Segoe UI Semilight" w:hAnsi="Segoe UI Semilight" w:cs="Segoe UI Semilight"/>
+                          <w:color w:val="000000" w:themeColor="text1"/>
+                          <w:sz w:val="16"/>
+                          <w:szCs w:val="16"/>
+                        </w:rPr>
+                        <w:t>Compilateur cross-environnement</w:t>
                       </w:r>
                     </w:p>
                     <w:p>
@@ -21489,7 +21397,7 @@
                           <w:sz w:val="16"/>
                           <w:szCs w:val="16"/>
                         </w:rPr>
-                        <w:t xml:space="preserve">  </w:t>
+                        <w:t xml:space="preserve"> </w:t>
                       </w:r>
                       <w:r>
                         <w:rPr>
@@ -21526,7 +21434,16 @@
                           <w:sz w:val="16"/>
                           <w:szCs w:val="16"/>
                         </w:rPr>
-                        <w:t xml:space="preserve">  C</w:t>
+                        <w:t xml:space="preserve"> </w:t>
+                      </w:r>
+                      <w:r>
+                        <w:rPr>
+                          <w:rFonts w:ascii="Segoe UI Semilight" w:hAnsi="Segoe UI Semilight" w:cs="Segoe UI Semilight"/>
+                          <w:color w:val="000000" w:themeColor="text1"/>
+                          <w:sz w:val="16"/>
+                          <w:szCs w:val="16"/>
+                        </w:rPr>
+                        <w:t>C</w:t>
                       </w:r>
                     </w:p>
                     <w:p>
@@ -21554,7 +21471,16 @@
                           <w:sz w:val="16"/>
                           <w:szCs w:val="16"/>
                         </w:rPr>
-                        <w:t xml:space="preserve">  Python</w:t>
+                        <w:t xml:space="preserve"> </w:t>
+                      </w:r>
+                      <w:r>
+                        <w:rPr>
+                          <w:rFonts w:ascii="Segoe UI Semilight" w:hAnsi="Segoe UI Semilight" w:cs="Segoe UI Semilight"/>
+                          <w:color w:val="000000" w:themeColor="text1"/>
+                          <w:sz w:val="16"/>
+                          <w:szCs w:val="16"/>
+                        </w:rPr>
+                        <w:t>Python</w:t>
                       </w:r>
                     </w:p>
                     <w:p>
@@ -21582,7 +21508,7 @@
                           <w:sz w:val="16"/>
                           <w:szCs w:val="16"/>
                         </w:rPr>
-                        <w:t xml:space="preserve">  </w:t>
+                        <w:t xml:space="preserve"> </w:t>
                       </w:r>
                       <w:proofErr w:type="spellStart"/>
                       <w:r>
@@ -22138,7 +22064,7 @@
                           </pic:cNvPicPr>
                         </pic:nvPicPr>
                         <pic:blipFill>
-                          <a:blip r:embed="rId21">
+                          <a:blip r:embed="rId19">
                             <a:extLst>
                               <a:ext uri="{28A0092B-C50C-407E-A947-70E740481C1C}">
                                 <a14:useLocalDpi xmlns:a14="http://schemas.microsoft.com/office/drawing/2010/main" val="0"/>
@@ -22171,10 +22097,10 @@
           </mc:Choice>
           <mc:Fallback>
             <w:pict>
-              <v:group w14:anchorId="53BD2C3D" id="Grouper 54" o:spid="_x0000_s1026" style="position:absolute;margin-left:-21.75pt;margin-top:.4pt;width:23.9pt;height:23.9pt;z-index:251986944;mso-position-horizontal-relative:margin" coordsize="303530,303530" o:gfxdata="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">
+              <v:group w14:anchorId="2D0C2BED" id="Grouper 54" o:spid="_x0000_s1026" style="position:absolute;margin-left:-21.75pt;margin-top:.4pt;width:23.9pt;height:23.9pt;z-index:251986944;mso-position-horizontal-relative:margin" coordsize="303530,303530" o:gfxdata="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">
                 <v:oval id="Ellipse 2719" o:spid="_x0000_s1027" style="position:absolute;width:303530;height:303530;visibility:visible;mso-wrap-style:square;v-text-anchor:middle" o:gfxdata="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" fillcolor="#00aeac" stroked="f"/>
                 <v:shape id="Image 2" o:spid="_x0000_s1028" type="#_x0000_t75" style="position:absolute;left:60621;top:73025;width:184828;height:162560;visibility:visible;mso-wrap-style:square" o:gfxdata="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">
-                  <v:imagedata r:id="rId22" o:title=""/>
+                  <v:imagedata r:id="rId20" o:title=""/>
                   <v:path arrowok="t"/>
                 </v:shape>
                 <w10:wrap type="through" anchorx="margin"/>
@@ -27333,7 +27259,7 @@
 </file>
 
 <file path=customXml/itemProps2.xml><?xml version="1.0" encoding="utf-8"?>
-<ds:datastoreItem xmlns:ds="http://schemas.openxmlformats.org/officeDocument/2006/customXml" ds:itemID="{660F4689-7A87-4F07-A759-7965CB54696B}">
+<ds:datastoreItem xmlns:ds="http://schemas.openxmlformats.org/officeDocument/2006/customXml" ds:itemID="{559C56C6-28BB-47C3-95F2-6CCB9A1A98C1}">
   <ds:schemaRefs>
     <ds:schemaRef ds:uri="http://schemas.openxmlformats.org/officeDocument/2006/bibliography"/>
   </ds:schemaRefs>

</xml_diff>